<commit_message>
Fix date, add email, phone.
</commit_message>
<xml_diff>
--- a/5xx.engineer.docx
+++ b/5xx.engineer.docx
@@ -2,7 +2,7 @@
 <file path=word/document.xml><?xml version="1.0" encoding="utf-8"?>
 <w:document xmlns:w="http://schemas.openxmlformats.org/wordprocessingml/2006/main" xmlns:m="http://schemas.openxmlformats.org/officeDocument/2006/math" xmlns:r="http://schemas.openxmlformats.org/officeDocument/2006/relationships" xmlns:o="urn:schemas-microsoft-com:office:office" xmlns:v="urn:schemas-microsoft-com:vml" xmlns:w10="urn:schemas-microsoft-com:office:word" xmlns:a="http://schemas.openxmlformats.org/drawingml/2006/main" xmlns:pic="http://schemas.openxmlformats.org/drawingml/2006/picture" xmlns:wp="http://schemas.openxmlformats.org/drawingml/2006/wordprocessingDrawing">
   <w:body>
-    <w:bookmarkStart w:id="22" w:name="collin-van-dyck"/>
+    <w:bookmarkStart w:id="23" w:name="collin-van-dyck"/>
     <w:p>
       <w:pPr>
         <w:pStyle w:val="Heading1"/>
@@ -27,13 +27,32 @@
       </w:r>
     </w:p>
     <w:p>
+      <w:pPr>
+        <w:pStyle w:val="BlockText"/>
+      </w:pPr>
+      <w:hyperlink r:id="rId20">
+        <w:r>
+          <w:rPr>
+            <w:rStyle w:val="Hyperlink"/>
+          </w:rPr>
+          <w:t xml:space="preserve">collin@5xx.engineer</w:t>
+        </w:r>
+      </w:hyperlink>
+      <w:r>
+        <w:t xml:space="preserve"> </w:t>
+      </w:r>
+      <w:r>
+        <w:t xml:space="preserve">| 678-755-7366 | Durham, NC</w:t>
+      </w:r>
+    </w:p>
+    <w:p>
       <w:r>
         <w:pict>
           <v:rect style="width:0;height:1.5pt" o:hralign="center" o:hrstd="t" o:hr="t"/>
         </w:pict>
       </w:r>
     </w:p>
-    <w:bookmarkStart w:id="20" w:name="experience"/>
+    <w:bookmarkStart w:id="21" w:name="experience"/>
     <w:p>
       <w:pPr>
         <w:pStyle w:val="Heading2"/>
@@ -680,7 +699,7 @@
         <w:pStyle w:val="DefinitionTerm"/>
       </w:pPr>
       <w:r>
-        <w:t xml:space="preserve">2017-2011</w:t>
+        <w:t xml:space="preserve">2007-2011</w:t>
       </w:r>
     </w:p>
     <w:p>
@@ -719,8 +738,8 @@
         <w:t xml:space="preserve">infrastructure.</w:t>
       </w:r>
     </w:p>
-    <w:bookmarkEnd w:id="20"/>
-    <w:bookmarkStart w:id="21" w:name="education"/>
+    <w:bookmarkEnd w:id="21"/>
+    <w:bookmarkStart w:id="22" w:name="education"/>
     <w:p>
       <w:pPr>
         <w:pStyle w:val="Heading2"/>
@@ -743,8 +762,8 @@
         <w:t xml:space="preserve">Georgia Tech, 1998</w:t>
       </w:r>
     </w:p>
-    <w:bookmarkEnd w:id="21"/>
     <w:bookmarkEnd w:id="22"/>
+    <w:bookmarkEnd w:id="23"/>
     <w:sectPr/>
   </w:body>
 </w:document>
@@ -783,7 +802,7 @@
       <w:lvlText w:val=" "/>
       <w:lvlJc w:val="left"/>
       <w:pPr>
-        <w:ind w:left="720" w:hanging="360"/>
+        <w:ind w:left="720" w:hanging="480"/>
       </w:pPr>
     </w:lvl>
     <w:lvl w:ilvl="1">
@@ -791,7 +810,7 @@
       <w:lvlText w:val=" "/>
       <w:lvlJc w:val="left"/>
       <w:pPr>
-        <w:ind w:left="1440" w:hanging="360"/>
+        <w:ind w:left="1440" w:hanging="480"/>
       </w:pPr>
     </w:lvl>
     <w:lvl w:ilvl="2">
@@ -799,7 +818,7 @@
       <w:lvlText w:val=" "/>
       <w:lvlJc w:val="left"/>
       <w:pPr>
-        <w:ind w:left="2160" w:hanging="360"/>
+        <w:ind w:left="2160" w:hanging="480"/>
       </w:pPr>
     </w:lvl>
     <w:lvl w:ilvl="3">
@@ -807,7 +826,7 @@
       <w:lvlText w:val=" "/>
       <w:lvlJc w:val="left"/>
       <w:pPr>
-        <w:ind w:left="2880" w:hanging="360"/>
+        <w:ind w:left="2880" w:hanging="480"/>
       </w:pPr>
     </w:lvl>
     <w:lvl w:ilvl="4">
@@ -815,7 +834,7 @@
       <w:lvlText w:val=" "/>
       <w:lvlJc w:val="left"/>
       <w:pPr>
-        <w:ind w:left="3600" w:hanging="360"/>
+        <w:ind w:left="3600" w:hanging="480"/>
       </w:pPr>
     </w:lvl>
     <w:lvl w:ilvl="5">
@@ -823,7 +842,7 @@
       <w:lvlText w:val=" "/>
       <w:lvlJc w:val="left"/>
       <w:pPr>
-        <w:ind w:left="4320" w:hanging="360"/>
+        <w:ind w:left="4320" w:hanging="480"/>
       </w:pPr>
     </w:lvl>
     <w:lvl w:ilvl="6">
@@ -831,7 +850,7 @@
       <w:lvlText w:val=" "/>
       <w:lvlJc w:val="left"/>
       <w:pPr>
-        <w:ind w:left="5040" w:hanging="360"/>
+        <w:ind w:left="5040" w:hanging="480"/>
       </w:pPr>
     </w:lvl>
     <w:lvl w:ilvl="7">
@@ -839,7 +858,7 @@
       <w:lvlText w:val=" "/>
       <w:lvlJc w:val="left"/>
       <w:pPr>
-        <w:ind w:left="5760" w:hanging="360"/>
+        <w:ind w:left="5760" w:hanging="480"/>
       </w:pPr>
     </w:lvl>
     <w:lvl w:ilvl="8">
@@ -847,7 +866,7 @@
       <w:lvlText w:val=" "/>
       <w:lvlJc w:val="left"/>
       <w:pPr>
-        <w:ind w:left="6480" w:hanging="360"/>
+        <w:ind w:left="6480" w:hanging="480"/>
       </w:pPr>
     </w:lvl>
   </w:abstractNum>
@@ -856,102 +875,75 @@
     <w:multiLevelType w:val="multilevel"/>
     <w:lvl w:ilvl="0">
       <w:numFmt w:val="bullet"/>
-      <w:lvlText w:val=""/>
+      <w:lvlText w:val="•"/>
       <w:lvlJc w:val="left"/>
       <w:pPr>
-        <w:ind w:left="720" w:hanging="360"/>
-      </w:pPr>
-      <w:rPr>
-        <w:rFonts w:ascii="Symbol" w:hAnsi="Symbol" w:cs="Symbol" w:hint="default"/>
-      </w:rPr>
+        <w:ind w:left="720" w:hanging="480"/>
+      </w:pPr>
     </w:lvl>
     <w:lvl w:ilvl="1">
       <w:numFmt w:val="bullet"/>
-      <w:lvlText w:val="o"/>
+      <w:lvlText w:val="–"/>
       <w:lvlJc w:val="left"/>
       <w:pPr>
-        <w:ind w:left="1440" w:hanging="360"/>
-      </w:pPr>
-      <w:rPr>
-        <w:rFonts w:ascii="Courier New" w:hAnsi="Courier New" w:cs="Courier New" w:hint="default"/>
-      </w:rPr>
+        <w:ind w:left="1440" w:hanging="480"/>
+      </w:pPr>
     </w:lvl>
     <w:lvl w:ilvl="2">
       <w:numFmt w:val="bullet"/>
-      <w:lvlText w:val=""/>
+      <w:lvlText w:val="•"/>
       <w:lvlJc w:val="left"/>
       <w:pPr>
-        <w:ind w:left="2160" w:hanging="360"/>
-      </w:pPr>
-      <w:rPr>
-        <w:rFonts w:ascii="Wingdings" w:hAnsi="Wingdings" w:cs="Wingdings" w:hint="default"/>
-      </w:rPr>
+        <w:ind w:left="2160" w:hanging="480"/>
+      </w:pPr>
     </w:lvl>
     <w:lvl w:ilvl="3">
       <w:numFmt w:val="bullet"/>
-      <w:lvlText w:val=""/>
+      <w:lvlText w:val="–"/>
       <w:lvlJc w:val="left"/>
       <w:pPr>
-        <w:ind w:left="2880" w:hanging="360"/>
-      </w:pPr>
-      <w:rPr>
-        <w:rFonts w:ascii="Symbol" w:hAnsi="Symbol" w:cs="Symbol" w:hint="default"/>
-      </w:rPr>
+        <w:ind w:left="2880" w:hanging="480"/>
+      </w:pPr>
     </w:lvl>
     <w:lvl w:ilvl="4">
       <w:numFmt w:val="bullet"/>
-      <w:lvlText w:val="o"/>
+      <w:lvlText w:val="•"/>
       <w:lvlJc w:val="left"/>
       <w:pPr>
-        <w:ind w:left="3600" w:hanging="360"/>
-      </w:pPr>
-      <w:rPr>
-        <w:rFonts w:ascii="Courier New" w:hAnsi="Courier New" w:cs="Courier New" w:hint="default"/>
-      </w:rPr>
+        <w:ind w:left="3600" w:hanging="480"/>
+      </w:pPr>
     </w:lvl>
     <w:lvl w:ilvl="5">
       <w:numFmt w:val="bullet"/>
-      <w:lvlText w:val=""/>
+      <w:lvlText w:val="–"/>
       <w:lvlJc w:val="left"/>
       <w:pPr>
-        <w:ind w:left="4320" w:hanging="360"/>
-      </w:pPr>
-      <w:rPr>
-        <w:rFonts w:ascii="Wingdings" w:hAnsi="Wingdings" w:cs="Wingdings" w:hint="default"/>
-      </w:rPr>
+        <w:ind w:left="4320" w:hanging="480"/>
+      </w:pPr>
     </w:lvl>
     <w:lvl w:ilvl="6">
       <w:numFmt w:val="bullet"/>
-      <w:lvlText w:val=""/>
+      <w:lvlText w:val="•"/>
       <w:lvlJc w:val="left"/>
       <w:pPr>
-        <w:ind w:left="5040" w:hanging="360"/>
-      </w:pPr>
-      <w:rPr>
-        <w:rFonts w:ascii="Symbol" w:hAnsi="Symbol" w:cs="Symbol" w:hint="default"/>
-      </w:rPr>
+        <w:ind w:left="5040" w:hanging="480"/>
+      </w:pPr>
     </w:lvl>
     <w:lvl w:ilvl="7">
       <w:numFmt w:val="bullet"/>
-      <w:lvlText w:val="o"/>
+      <w:lvlText w:val="–"/>
       <w:lvlJc w:val="left"/>
       <w:pPr>
-        <w:ind w:left="5760" w:hanging="360"/>
-      </w:pPr>
-      <w:rPr>
-        <w:rFonts w:ascii="Courier New" w:hAnsi="Courier New" w:cs="Courier New" w:hint="default"/>
-      </w:rPr>
+        <w:ind w:left="5760" w:hanging="480"/>
+      </w:pPr>
     </w:lvl>
     <w:lvl w:ilvl="8">
       <w:numFmt w:val="bullet"/>
-      <w:lvlText w:val=""/>
+      <w:lvlText w:val="•"/>
       <w:lvlJc w:val="left"/>
       <w:pPr>
-        <w:ind w:left="6480" w:hanging="360"/>
-      </w:pPr>
-      <w:rPr>
-        <w:rFonts w:ascii="Wingdings" w:hAnsi="Wingdings" w:cs="Wingdings" w:hint="default"/>
-      </w:rPr>
+        <w:ind w:left="6480" w:hanging="480"/>
+      </w:pPr>
     </w:lvl>
   </w:abstractNum>
   <w:num w:numId="1000">
@@ -1033,70 +1025,36 @@
     <w:name w:val="Title"/>
     <w:basedOn w:val="Normal"/>
     <w:next w:val="BodyText"/>
-    <w:link w:val="TitleChar"/>
-    <w:uiPriority w:val="10"/>
-    <w:qFormat/>
-    <w:rsid w:val="00A10FD9"/>
-    <w:pPr>
-      <w:spacing w:after="80" w:line="240" w:lineRule="auto"/>
-      <w:contextualSpacing/>
+    <w:qFormat/>
+    <w:pPr>
+      <w:keepNext/>
+      <w:keepLines/>
+      <w:spacing w:after="240" w:before="480"/>
       <w:jc w:val="center"/>
     </w:pPr>
     <w:rPr>
       <w:rFonts w:asciiTheme="majorHAnsi" w:cstheme="majorBidi" w:eastAsiaTheme="majorEastAsia" w:hAnsiTheme="majorHAnsi"/>
-      <w:spacing w:val="-10"/>
-      <w:kern w:val="28"/>
-      <w:sz w:val="56"/>
-      <w:szCs w:val="56"/>
-    </w:rPr>
-  </w:style>
-  <w:style w:customStyle="1" w:styleId="TitleChar" w:type="character">
-    <w:name w:val="Title Char"/>
-    <w:basedOn w:val="DefaultParagraphFont"/>
-    <w:link w:val="Title"/>
-    <w:uiPriority w:val="10"/>
-    <w:rsid w:val="00A10FD9"/>
-    <w:rPr>
-      <w:rFonts w:asciiTheme="majorHAnsi" w:cstheme="majorBidi" w:eastAsiaTheme="majorEastAsia" w:hAnsiTheme="majorHAnsi"/>
-      <w:spacing w:val="-10"/>
-      <w:kern w:val="28"/>
-      <w:sz w:val="56"/>
-      <w:szCs w:val="56"/>
+      <w:b/>
+      <w:bCs/>
+      <w:color w:themeColor="accent1" w:themeShade="B5" w:val="345A8A"/>
+      <w:sz w:val="36"/>
+      <w:szCs w:val="36"/>
     </w:rPr>
   </w:style>
   <w:style w:styleId="Subtitle" w:type="paragraph">
     <w:name w:val="Subtitle"/>
-    <w:basedOn w:val="Normal"/>
+    <w:basedOn w:val="Title"/>
     <w:next w:val="BodyText"/>
-    <w:link w:val="SubtitleChar"/>
-    <w:uiPriority w:val="11"/>
-    <w:qFormat/>
-    <w:rsid w:val="00A10FD9"/>
-    <w:pPr>
-      <w:numPr>
-        <w:ilvl w:val="1"/>
-      </w:numPr>
-    </w:pPr>
-    <w:rPr>
-      <w:rFonts w:cstheme="majorBidi" w:eastAsiaTheme="majorEastAsia"/>
-      <w:color w:themeColor="text1" w:themeTint="A6" w:val="595959"/>
-      <w:spacing w:val="15"/>
-      <w:sz w:val="28"/>
-      <w:szCs w:val="28"/>
-    </w:rPr>
-  </w:style>
-  <w:style w:customStyle="1" w:styleId="SubtitleChar" w:type="character">
-    <w:name w:val="Subtitle Char"/>
-    <w:basedOn w:val="DefaultParagraphFont"/>
-    <w:link w:val="Subtitle"/>
-    <w:uiPriority w:val="11"/>
-    <w:rsid w:val="00A10FD9"/>
-    <w:rPr>
-      <w:rFonts w:cstheme="majorBidi" w:eastAsiaTheme="majorEastAsia"/>
-      <w:color w:themeColor="text1" w:themeTint="A6" w:val="595959"/>
-      <w:spacing w:val="15"/>
-      <w:sz w:val="28"/>
-      <w:szCs w:val="28"/>
+    <w:qFormat/>
+    <w:pPr>
+      <w:keepNext/>
+      <w:keepLines/>
+      <w:spacing w:after="240" w:before="240"/>
+      <w:jc w:val="center"/>
+    </w:pPr>
+    <w:rPr>
+      <w:sz w:val="30"/>
+      <w:szCs w:val="30"/>
     </w:rPr>
   </w:style>
   <w:style w:customStyle="1" w:styleId="Author" w:type="paragraph">
@@ -1161,321 +1119,191 @@
     <w:rPr/>
   </w:style>
   <w:style w:styleId="Heading1" w:type="paragraph">
-    <w:name w:val="heading 1"/>
+    <w:name w:val="Heading 1"/>
     <w:basedOn w:val="Normal"/>
     <w:next w:val="BodyText"/>
-    <w:link w:val="Heading1Char"/>
     <w:uiPriority w:val="9"/>
     <w:qFormat/>
-    <w:rsid w:val="00A10FD9"/>
     <w:pPr>
       <w:keepNext/>
       <w:keepLines/>
-      <w:spacing w:after="80" w:before="360"/>
+      <w:spacing w:after="0" w:before="480"/>
       <w:outlineLvl w:val="0"/>
     </w:pPr>
     <w:rPr>
       <w:rFonts w:asciiTheme="majorHAnsi" w:cstheme="majorBidi" w:eastAsiaTheme="majorEastAsia" w:hAnsiTheme="majorHAnsi"/>
-      <w:color w:themeColor="accent1" w:themeShade="BF" w:val="0F4761"/>
-      <w:sz w:val="40"/>
-      <w:szCs w:val="40"/>
+      <w:b/>
+      <w:bCs/>
+      <w:color w:themeColor="accent1" w:val="4F81BD"/>
+      <w:sz w:val="32"/>
+      <w:szCs w:val="32"/>
     </w:rPr>
   </w:style>
   <w:style w:styleId="Heading2" w:type="paragraph">
-    <w:name w:val="heading 2"/>
+    <w:name w:val="Heading 2"/>
     <w:basedOn w:val="Normal"/>
     <w:next w:val="BodyText"/>
-    <w:link w:val="Heading2Char"/>
     <w:uiPriority w:val="9"/>
-    <w:semiHidden/>
     <w:unhideWhenUsed/>
     <w:qFormat/>
-    <w:rsid w:val="00A10FD9"/>
     <w:pPr>
       <w:keepNext/>
       <w:keepLines/>
-      <w:spacing w:after="80" w:before="160"/>
+      <w:spacing w:after="0" w:before="200"/>
       <w:outlineLvl w:val="1"/>
     </w:pPr>
     <w:rPr>
       <w:rFonts w:asciiTheme="majorHAnsi" w:cstheme="majorBidi" w:eastAsiaTheme="majorEastAsia" w:hAnsiTheme="majorHAnsi"/>
-      <w:color w:themeColor="accent1" w:themeShade="BF" w:val="0F4761"/>
-      <w:sz w:val="32"/>
-      <w:szCs w:val="32"/>
+      <w:b/>
+      <w:bCs/>
+      <w:color w:themeColor="accent1" w:val="4F81BD"/>
+      <w:sz w:val="28"/>
+      <w:szCs w:val="28"/>
     </w:rPr>
   </w:style>
   <w:style w:styleId="Heading3" w:type="paragraph">
-    <w:name w:val="heading 3"/>
+    <w:name w:val="Heading 3"/>
     <w:basedOn w:val="Normal"/>
     <w:next w:val="BodyText"/>
-    <w:link w:val="Heading3Char"/>
     <w:uiPriority w:val="9"/>
-    <w:semiHidden/>
     <w:unhideWhenUsed/>
     <w:qFormat/>
-    <w:rsid w:val="00A10FD9"/>
     <w:pPr>
       <w:keepNext/>
       <w:keepLines/>
-      <w:spacing w:after="80" w:before="160"/>
+      <w:spacing w:after="0" w:before="200"/>
       <w:outlineLvl w:val="2"/>
     </w:pPr>
     <w:rPr>
-      <w:rFonts w:cstheme="majorBidi" w:eastAsiaTheme="majorEastAsia"/>
-      <w:color w:themeColor="accent1" w:themeShade="BF" w:val="0F4761"/>
-      <w:sz w:val="28"/>
-      <w:szCs w:val="28"/>
+      <w:rFonts w:asciiTheme="majorHAnsi" w:cstheme="majorBidi" w:eastAsiaTheme="majorEastAsia" w:hAnsiTheme="majorHAnsi"/>
+      <w:b/>
+      <w:bCs/>
+      <w:color w:themeColor="accent1" w:val="4F81BD"/>
+      <w:sz w:val="24"/>
+      <w:szCs w:val="24"/>
     </w:rPr>
   </w:style>
   <w:style w:styleId="Heading4" w:type="paragraph">
-    <w:name w:val="heading 4"/>
+    <w:name w:val="Heading 4"/>
     <w:basedOn w:val="Normal"/>
     <w:next w:val="BodyText"/>
-    <w:link w:val="Heading4Char"/>
     <w:uiPriority w:val="9"/>
-    <w:semiHidden/>
     <w:unhideWhenUsed/>
     <w:qFormat/>
-    <w:rsid w:val="00A10FD9"/>
     <w:pPr>
       <w:keepNext/>
       <w:keepLines/>
-      <w:spacing w:after="40" w:before="80"/>
+      <w:spacing w:after="0" w:before="200"/>
       <w:outlineLvl w:val="3"/>
     </w:pPr>
     <w:rPr>
-      <w:rFonts w:cstheme="majorBidi" w:eastAsiaTheme="majorEastAsia"/>
+      <w:rFonts w:asciiTheme="majorHAnsi" w:cstheme="majorBidi" w:eastAsiaTheme="majorEastAsia" w:hAnsiTheme="majorHAnsi"/>
+      <w:bCs/>
       <w:i/>
-      <w:iCs/>
-      <w:color w:themeColor="accent1" w:themeShade="BF" w:val="0F4761"/>
+      <w:color w:themeColor="accent1" w:val="4F81BD"/>
+      <w:sz w:val="24"/>
+      <w:szCs w:val="24"/>
     </w:rPr>
   </w:style>
   <w:style w:styleId="Heading5" w:type="paragraph">
-    <w:name w:val="heading 5"/>
+    <w:name w:val="Heading 5"/>
     <w:basedOn w:val="Normal"/>
     <w:next w:val="BodyText"/>
-    <w:link w:val="Heading5Char"/>
     <w:uiPriority w:val="9"/>
-    <w:semiHidden/>
     <w:unhideWhenUsed/>
     <w:qFormat/>
-    <w:rsid w:val="00A10FD9"/>
     <w:pPr>
       <w:keepNext/>
       <w:keepLines/>
-      <w:spacing w:after="40" w:before="80"/>
+      <w:spacing w:after="0" w:before="200"/>
       <w:outlineLvl w:val="4"/>
     </w:pPr>
     <w:rPr>
-      <w:rFonts w:cstheme="majorBidi" w:eastAsiaTheme="majorEastAsia"/>
-      <w:color w:themeColor="accent1" w:themeShade="BF" w:val="0F4761"/>
+      <w:rFonts w:asciiTheme="majorHAnsi" w:cstheme="majorBidi" w:eastAsiaTheme="majorEastAsia" w:hAnsiTheme="majorHAnsi"/>
+      <w:iCs/>
+      <w:color w:themeColor="accent1" w:val="4F81BD"/>
+      <w:sz w:val="24"/>
+      <w:szCs w:val="24"/>
     </w:rPr>
   </w:style>
   <w:style w:styleId="Heading6" w:type="paragraph">
-    <w:name w:val="heading 6"/>
+    <w:name w:val="Heading 6"/>
     <w:basedOn w:val="Normal"/>
     <w:next w:val="BodyText"/>
-    <w:link w:val="Heading6Char"/>
     <w:uiPriority w:val="9"/>
-    <w:semiHidden/>
     <w:unhideWhenUsed/>
     <w:qFormat/>
-    <w:rsid w:val="00A10FD9"/>
     <w:pPr>
       <w:keepNext/>
       <w:keepLines/>
-      <w:spacing w:after="0" w:before="40"/>
+      <w:spacing w:after="0" w:before="200"/>
       <w:outlineLvl w:val="5"/>
     </w:pPr>
     <w:rPr>
-      <w:rFonts w:cstheme="majorBidi" w:eastAsiaTheme="majorEastAsia"/>
-      <w:i/>
-      <w:iCs/>
-      <w:color w:themeColor="text1" w:themeTint="A6" w:val="595959"/>
+      <w:rFonts w:asciiTheme="majorHAnsi" w:cstheme="majorBidi" w:eastAsiaTheme="majorEastAsia" w:hAnsiTheme="majorHAnsi"/>
+      <w:color w:themeColor="accent1" w:val="4F81BD"/>
+      <w:sz w:val="24"/>
+      <w:szCs w:val="24"/>
     </w:rPr>
   </w:style>
   <w:style w:styleId="Heading7" w:type="paragraph">
-    <w:name w:val="heading 7"/>
+    <w:name w:val="Heading 7"/>
     <w:basedOn w:val="Normal"/>
     <w:next w:val="BodyText"/>
-    <w:link w:val="Heading7Char"/>
     <w:uiPriority w:val="9"/>
-    <w:semiHidden/>
     <w:unhideWhenUsed/>
     <w:qFormat/>
-    <w:rsid w:val="00A10FD9"/>
     <w:pPr>
       <w:keepNext/>
       <w:keepLines/>
-      <w:spacing w:after="0" w:before="40"/>
+      <w:spacing w:after="0" w:before="200"/>
       <w:outlineLvl w:val="6"/>
     </w:pPr>
     <w:rPr>
-      <w:rFonts w:cstheme="majorBidi" w:eastAsiaTheme="majorEastAsia"/>
-      <w:color w:themeColor="text1" w:themeTint="A6" w:val="595959"/>
+      <w:rFonts w:asciiTheme="majorHAnsi" w:cstheme="majorBidi" w:eastAsiaTheme="majorEastAsia" w:hAnsiTheme="majorHAnsi"/>
+      <w:color w:themeColor="accent1" w:val="4F81BD"/>
+      <w:sz w:val="24"/>
+      <w:szCs w:val="24"/>
     </w:rPr>
   </w:style>
   <w:style w:styleId="Heading8" w:type="paragraph">
-    <w:name w:val="heading 8"/>
+    <w:name w:val="Heading 8"/>
     <w:basedOn w:val="Normal"/>
     <w:next w:val="BodyText"/>
-    <w:link w:val="Heading8Char"/>
     <w:uiPriority w:val="9"/>
-    <w:semiHidden/>
     <w:unhideWhenUsed/>
     <w:qFormat/>
-    <w:rsid w:val="00A10FD9"/>
     <w:pPr>
       <w:keepNext/>
       <w:keepLines/>
-      <w:spacing w:after="0"/>
+      <w:spacing w:after="0" w:before="200"/>
       <w:outlineLvl w:val="7"/>
     </w:pPr>
     <w:rPr>
-      <w:rFonts w:cstheme="majorBidi" w:eastAsiaTheme="majorEastAsia"/>
-      <w:i/>
-      <w:iCs/>
-      <w:color w:themeColor="text1" w:themeTint="D8" w:val="272727"/>
+      <w:rFonts w:asciiTheme="majorHAnsi" w:cstheme="majorBidi" w:eastAsiaTheme="majorEastAsia" w:hAnsiTheme="majorHAnsi"/>
+      <w:color w:themeColor="accent1" w:val="4F81BD"/>
+      <w:sz w:val="24"/>
+      <w:szCs w:val="24"/>
     </w:rPr>
   </w:style>
   <w:style w:styleId="Heading9" w:type="paragraph">
-    <w:name w:val="heading 9"/>
+    <w:name w:val="Heading 9"/>
     <w:basedOn w:val="Normal"/>
     <w:next w:val="BodyText"/>
-    <w:link w:val="Heading9Char"/>
     <w:uiPriority w:val="9"/>
-    <w:semiHidden/>
     <w:unhideWhenUsed/>
     <w:qFormat/>
-    <w:rsid w:val="00A10FD9"/>
     <w:pPr>
       <w:keepNext/>
       <w:keepLines/>
-      <w:spacing w:after="0"/>
+      <w:spacing w:after="0" w:before="200"/>
       <w:outlineLvl w:val="8"/>
     </w:pPr>
     <w:rPr>
-      <w:rFonts w:cstheme="majorBidi" w:eastAsiaTheme="majorEastAsia"/>
-      <w:color w:themeColor="text1" w:themeTint="D8" w:val="272727"/>
-    </w:rPr>
-  </w:style>
-  <w:style w:customStyle="1" w:styleId="Heading1Char" w:type="character">
-    <w:name w:val="Heading 1 Char"/>
-    <w:basedOn w:val="DefaultParagraphFont"/>
-    <w:link w:val="Heading1"/>
-    <w:uiPriority w:val="9"/>
-    <w:rsid w:val="00A10FD9"/>
-    <w:rPr>
       <w:rFonts w:asciiTheme="majorHAnsi" w:cstheme="majorBidi" w:eastAsiaTheme="majorEastAsia" w:hAnsiTheme="majorHAnsi"/>
-      <w:color w:themeColor="accent1" w:themeShade="BF" w:val="0F4761"/>
-      <w:sz w:val="40"/>
-      <w:szCs w:val="40"/>
-    </w:rPr>
-  </w:style>
-  <w:style w:customStyle="1" w:styleId="Heading2Char" w:type="character">
-    <w:name w:val="Heading 2 Char"/>
-    <w:basedOn w:val="DefaultParagraphFont"/>
-    <w:link w:val="Heading2"/>
-    <w:uiPriority w:val="9"/>
-    <w:semiHidden/>
-    <w:rsid w:val="00A10FD9"/>
-    <w:rPr>
-      <w:rFonts w:asciiTheme="majorHAnsi" w:cstheme="majorBidi" w:eastAsiaTheme="majorEastAsia" w:hAnsiTheme="majorHAnsi"/>
-      <w:color w:themeColor="accent1" w:themeShade="BF" w:val="0F4761"/>
-      <w:sz w:val="32"/>
-      <w:szCs w:val="32"/>
-    </w:rPr>
-  </w:style>
-  <w:style w:customStyle="1" w:styleId="Heading3Char" w:type="character">
-    <w:name w:val="Heading 3 Char"/>
-    <w:basedOn w:val="DefaultParagraphFont"/>
-    <w:link w:val="Heading3"/>
-    <w:uiPriority w:val="9"/>
-    <w:semiHidden/>
-    <w:rsid w:val="00A10FD9"/>
-    <w:rPr>
-      <w:rFonts w:cstheme="majorBidi" w:eastAsiaTheme="majorEastAsia"/>
-      <w:color w:themeColor="accent1" w:themeShade="BF" w:val="0F4761"/>
-      <w:sz w:val="28"/>
-      <w:szCs w:val="28"/>
-    </w:rPr>
-  </w:style>
-  <w:style w:customStyle="1" w:styleId="Heading4Char" w:type="character">
-    <w:name w:val="Heading 4 Char"/>
-    <w:basedOn w:val="DefaultParagraphFont"/>
-    <w:link w:val="Heading4"/>
-    <w:uiPriority w:val="9"/>
-    <w:semiHidden/>
-    <w:rsid w:val="00A10FD9"/>
-    <w:rPr>
-      <w:rFonts w:cstheme="majorBidi" w:eastAsiaTheme="majorEastAsia"/>
-      <w:i/>
-      <w:iCs/>
-      <w:color w:themeColor="accent1" w:themeShade="BF" w:val="0F4761"/>
-    </w:rPr>
-  </w:style>
-  <w:style w:customStyle="1" w:styleId="Heading5Char" w:type="character">
-    <w:name w:val="Heading 5 Char"/>
-    <w:basedOn w:val="DefaultParagraphFont"/>
-    <w:link w:val="Heading5"/>
-    <w:uiPriority w:val="9"/>
-    <w:semiHidden/>
-    <w:rsid w:val="00A10FD9"/>
-    <w:rPr>
-      <w:rFonts w:cstheme="majorBidi" w:eastAsiaTheme="majorEastAsia"/>
-      <w:color w:themeColor="accent1" w:themeShade="BF" w:val="0F4761"/>
-    </w:rPr>
-  </w:style>
-  <w:style w:customStyle="1" w:styleId="Heading6Char" w:type="character">
-    <w:name w:val="Heading 6 Char"/>
-    <w:basedOn w:val="DefaultParagraphFont"/>
-    <w:link w:val="Heading6"/>
-    <w:uiPriority w:val="9"/>
-    <w:semiHidden/>
-    <w:rsid w:val="00A10FD9"/>
-    <w:rPr>
-      <w:rFonts w:cstheme="majorBidi" w:eastAsiaTheme="majorEastAsia"/>
-      <w:i/>
-      <w:iCs/>
-      <w:color w:themeColor="text1" w:themeTint="A6" w:val="595959"/>
-    </w:rPr>
-  </w:style>
-  <w:style w:customStyle="1" w:styleId="Heading7Char" w:type="character">
-    <w:name w:val="Heading 7 Char"/>
-    <w:basedOn w:val="DefaultParagraphFont"/>
-    <w:link w:val="Heading7"/>
-    <w:uiPriority w:val="9"/>
-    <w:semiHidden/>
-    <w:rsid w:val="00A10FD9"/>
-    <w:rPr>
-      <w:rFonts w:cstheme="majorBidi" w:eastAsiaTheme="majorEastAsia"/>
-      <w:color w:themeColor="text1" w:themeTint="A6" w:val="595959"/>
-    </w:rPr>
-  </w:style>
-  <w:style w:customStyle="1" w:styleId="Heading8Char" w:type="character">
-    <w:name w:val="Heading 8 Char"/>
-    <w:basedOn w:val="DefaultParagraphFont"/>
-    <w:link w:val="Heading8"/>
-    <w:uiPriority w:val="9"/>
-    <w:semiHidden/>
-    <w:rsid w:val="00A10FD9"/>
-    <w:rPr>
-      <w:rFonts w:cstheme="majorBidi" w:eastAsiaTheme="majorEastAsia"/>
-      <w:i/>
-      <w:iCs/>
-      <w:color w:themeColor="text1" w:themeTint="D8" w:val="272727"/>
-    </w:rPr>
-  </w:style>
-  <w:style w:customStyle="1" w:styleId="Heading9Char" w:type="character">
-    <w:name w:val="Heading 9 Char"/>
-    <w:basedOn w:val="DefaultParagraphFont"/>
-    <w:link w:val="Heading9"/>
-    <w:uiPriority w:val="9"/>
-    <w:semiHidden/>
-    <w:rsid w:val="00A10FD9"/>
-    <w:rPr>
-      <w:rFonts w:cstheme="majorBidi" w:eastAsiaTheme="majorEastAsia"/>
-      <w:color w:themeColor="text1" w:themeTint="D8" w:val="272727"/>
+      <w:color w:themeColor="accent1" w:val="4F81BD"/>
+      <w:sz w:val="24"/>
+      <w:szCs w:val="24"/>
     </w:rPr>
   </w:style>
   <w:style w:styleId="BlockText" w:type="paragraph">
@@ -1500,8 +1328,8 @@
   </w:style>
   <w:style w:styleId="FootnoteBlockText" w:type="paragraph">
     <w:name w:val="Footnote Block Text"/>
-    <w:basedOn w:val="FootnoteText"/>
-    <w:next w:val="FootnoteText"/>
+    <w:basedOn w:val="Footnote Text"/>
+    <w:next w:val="Footnote Text"/>
     <w:uiPriority w:val="9"/>
     <w:unhideWhenUsed/>
     <w:qFormat/>
@@ -1893,44 +1721,44 @@
         <a:sysClr val="window" lastClr="FFFFFF"/>
       </a:lt1>
       <a:dk2>
-        <a:srgbClr val="0E2841"/>
+        <a:srgbClr val="1F497D"/>
       </a:dk2>
       <a:lt2>
-        <a:srgbClr val="E8E8E8"/>
+        <a:srgbClr val="EEECE1"/>
       </a:lt2>
       <a:accent1>
-        <a:srgbClr val="156082"/>
+        <a:srgbClr val="4F81BD"/>
       </a:accent1>
       <a:accent2>
-        <a:srgbClr val="E97132"/>
+        <a:srgbClr val="C0504D"/>
       </a:accent2>
       <a:accent3>
-        <a:srgbClr val="196B24"/>
+        <a:srgbClr val="9BBB59"/>
       </a:accent3>
       <a:accent4>
-        <a:srgbClr val="0F9ED5"/>
+        <a:srgbClr val="8064A2"/>
       </a:accent4>
       <a:accent5>
-        <a:srgbClr val="A02B93"/>
+        <a:srgbClr val="4BACC6"/>
       </a:accent5>
       <a:accent6>
-        <a:srgbClr val="4EA72E"/>
+        <a:srgbClr val="F79646"/>
       </a:accent6>
       <a:hlink>
-        <a:srgbClr val="467886"/>
+        <a:srgbClr val="0000FF"/>
       </a:hlink>
       <a:folHlink>
-        <a:srgbClr val="96607D"/>
+        <a:srgbClr val="800080"/>
       </a:folHlink>
     </a:clrScheme>
     <a:fontScheme name="Office">
       <a:majorFont>
-        <a:latin typeface="Aptos Display" panose="02110004020202020204"/>
+        <a:latin typeface="Calibri"/>
         <a:ea typeface=""/>
         <a:cs typeface=""/>
-        <a:font script="Jpan" typeface="游ゴシック Light"/>
+        <a:font script="Jpan" typeface="ＭＳ ゴシック"/>
         <a:font script="Hang" typeface="맑은 고딕"/>
-        <a:font script="Hans" typeface="等线 Light"/>
+        <a:font script="Hans" typeface="宋体"/>
         <a:font script="Hant" typeface="新細明體"/>
         <a:font script="Arab" typeface="Times New Roman"/>
         <a:font script="Hebr" typeface="Times New Roman"/>
@@ -1957,32 +1785,14 @@
         <a:font script="Mong" typeface="Mongolian Baiti"/>
         <a:font script="Viet" typeface="Times New Roman"/>
         <a:font script="Uigh" typeface="Microsoft Uighur"/>
-        <a:font script="Geor" typeface="Sylfaen"/>
-        <a:font script="Armn" typeface="Arial"/>
-        <a:font script="Bugi" typeface="Leelawadee UI"/>
-        <a:font script="Bopo" typeface="Microsoft JhengHei"/>
-        <a:font script="Java" typeface="Javanese Text"/>
-        <a:font script="Lisu" typeface="Segoe UI"/>
-        <a:font script="Mymr" typeface="Myanmar Text"/>
-        <a:font script="Nkoo" typeface="Ebrima"/>
-        <a:font script="Olck" typeface="Nirmala UI"/>
-        <a:font script="Osma" typeface="Ebrima"/>
-        <a:font script="Phag" typeface="Phagspa"/>
-        <a:font script="Syrn" typeface="Estrangelo Edessa"/>
-        <a:font script="Syrj" typeface="Estrangelo Edessa"/>
-        <a:font script="Syre" typeface="Estrangelo Edessa"/>
-        <a:font script="Sora" typeface="Nirmala UI"/>
-        <a:font script="Tale" typeface="Microsoft Tai Le"/>
-        <a:font script="Talu" typeface="Microsoft New Tai Lue"/>
-        <a:font script="Tfng" typeface="Ebrima"/>
       </a:majorFont>
       <a:minorFont>
-        <a:latin typeface="Aptos" panose="02110004020202020204"/>
+        <a:latin typeface="Cambria"/>
         <a:ea typeface=""/>
         <a:cs typeface=""/>
-        <a:font script="Jpan" typeface="游明朝"/>
+        <a:font script="Jpan" typeface="ＭＳ 明朝"/>
         <a:font script="Hang" typeface="맑은 고딕"/>
-        <a:font script="Hans" typeface="等线"/>
+        <a:font script="Hans" typeface="宋体"/>
         <a:font script="Hant" typeface="新細明體"/>
         <a:font script="Arab" typeface="Arial"/>
         <a:font script="Hebr" typeface="Arial"/>
@@ -2009,24 +1819,6 @@
         <a:font script="Mong" typeface="Mongolian Baiti"/>
         <a:font script="Viet" typeface="Arial"/>
         <a:font script="Uigh" typeface="Microsoft Uighur"/>
-        <a:font script="Geor" typeface="Sylfaen"/>
-        <a:font script="Armn" typeface="Arial"/>
-        <a:font script="Bugi" typeface="Leelawadee UI"/>
-        <a:font script="Bopo" typeface="Microsoft JhengHei"/>
-        <a:font script="Java" typeface="Javanese Text"/>
-        <a:font script="Lisu" typeface="Segoe UI"/>
-        <a:font script="Mymr" typeface="Myanmar Text"/>
-        <a:font script="Nkoo" typeface="Ebrima"/>
-        <a:font script="Olck" typeface="Nirmala UI"/>
-        <a:font script="Osma" typeface="Ebrima"/>
-        <a:font script="Phag" typeface="Phagspa"/>
-        <a:font script="Syrn" typeface="Estrangelo Edessa"/>
-        <a:font script="Syrj" typeface="Estrangelo Edessa"/>
-        <a:font script="Syre" typeface="Estrangelo Edessa"/>
-        <a:font script="Sora" typeface="Nirmala UI"/>
-        <a:font script="Tale" typeface="Microsoft Tai Le"/>
-        <a:font script="Talu" typeface="Microsoft New Tai Lue"/>
-        <a:font script="Tfng" typeface="Ebrima"/>
       </a:minorFont>
     </a:fontScheme>
     <a:fmtScheme name="Office">
@@ -2038,141 +1830,200 @@
           <a:gsLst>
             <a:gs pos="0">
               <a:schemeClr val="phClr">
-                <a:lumMod val="110000"/>
-                <a:satMod val="105000"/>
-                <a:tint val="67000"/>
+                <a:tint val="50000"/>
+                <a:satMod val="300000"/>
               </a:schemeClr>
             </a:gs>
-            <a:gs pos="50000">
+            <a:gs pos="35000">
               <a:schemeClr val="phClr">
-                <a:lumMod val="105000"/>
-                <a:satMod val="103000"/>
-                <a:tint val="73000"/>
+                <a:tint val="37000"/>
+                <a:satMod val="300000"/>
               </a:schemeClr>
             </a:gs>
             <a:gs pos="100000">
               <a:schemeClr val="phClr">
-                <a:lumMod val="105000"/>
-                <a:satMod val="109000"/>
-                <a:tint val="81000"/>
+                <a:tint val="15000"/>
+                <a:satMod val="350000"/>
               </a:schemeClr>
             </a:gs>
           </a:gsLst>
-          <a:lin ang="5400000" scaled="0"/>
+          <a:lin ang="16200000" scaled="1"/>
         </a:gradFill>
         <a:gradFill rotWithShape="1">
           <a:gsLst>
             <a:gs pos="0">
               <a:schemeClr val="phClr">
-                <a:satMod val="103000"/>
-                <a:lumMod val="102000"/>
-                <a:tint val="94000"/>
-              </a:schemeClr>
-            </a:gs>
-            <a:gs pos="50000">
-              <a:schemeClr val="phClr">
-                <a:satMod val="110000"/>
-                <a:lumMod val="100000"/>
+                <a:tint val="100000"/>
                 <a:shade val="100000"/>
+                <a:satMod val="130000"/>
               </a:schemeClr>
             </a:gs>
             <a:gs pos="100000">
               <a:schemeClr val="phClr">
-                <a:lumMod val="99000"/>
-                <a:satMod val="120000"/>
-                <a:shade val="78000"/>
+                <a:tint val="50000"/>
+                <a:shade val="100000"/>
+                <a:satMod val="350000"/>
               </a:schemeClr>
             </a:gs>
           </a:gsLst>
-          <a:lin ang="5400000" scaled="0"/>
+          <a:lin ang="16200000" scaled="0"/>
         </a:gradFill>
       </a:fillStyleLst>
       <a:lnStyleLst>
-        <a:ln w="6350" cap="flat" cmpd="sng" algn="ctr">
+        <a:ln w="9525" cap="flat" cmpd="sng" algn="ctr">
+          <a:solidFill>
+            <a:schemeClr val="phClr">
+              <a:shade val="95000"/>
+              <a:satMod val="105000"/>
+            </a:schemeClr>
+          </a:solidFill>
+          <a:prstDash val="solid"/>
+        </a:ln>
+        <a:ln w="25400" cap="flat" cmpd="sng" algn="ctr">
           <a:solidFill>
             <a:schemeClr val="phClr"/>
           </a:solidFill>
           <a:prstDash val="solid"/>
-          <a:miter lim="800000"/>
         </a:ln>
-        <a:ln w="12700" cap="flat" cmpd="sng" algn="ctr">
+        <a:ln w="38100" cap="flat" cmpd="sng" algn="ctr">
           <a:solidFill>
             <a:schemeClr val="phClr"/>
           </a:solidFill>
           <a:prstDash val="solid"/>
-          <a:miter lim="800000"/>
-        </a:ln>
-        <a:ln w="19050" cap="flat" cmpd="sng" algn="ctr">
-          <a:solidFill>
-            <a:schemeClr val="phClr"/>
-          </a:solidFill>
-          <a:prstDash val="solid"/>
-          <a:miter lim="800000"/>
         </a:ln>
       </a:lnStyleLst>
       <a:effectStyleLst>
         <a:effectStyle>
-          <a:effectLst/>
-        </a:effectStyle>
-        <a:effectStyle>
-          <a:effectLst/>
+          <a:effectLst>
+            <a:outerShdw blurRad="40000" dist="20000" dir="5400000" rotWithShape="0">
+              <a:srgbClr val="000000">
+                <a:alpha val="38000"/>
+              </a:srgbClr>
+            </a:outerShdw>
+          </a:effectLst>
         </a:effectStyle>
         <a:effectStyle>
           <a:effectLst>
-            <a:outerShdw blurRad="57150" dist="19050" dir="5400000" algn="ctr" rotWithShape="0">
+            <a:outerShdw blurRad="40000" dist="23000" dir="5400000" rotWithShape="0">
               <a:srgbClr val="000000">
-                <a:alpha val="63000"/>
+                <a:alpha val="35000"/>
               </a:srgbClr>
             </a:outerShdw>
           </a:effectLst>
+        </a:effectStyle>
+        <a:effectStyle>
+          <a:effectLst>
+            <a:outerShdw blurRad="40000" dist="23000" dir="5400000" rotWithShape="0">
+              <a:srgbClr val="000000">
+                <a:alpha val="35000"/>
+              </a:srgbClr>
+            </a:outerShdw>
+          </a:effectLst>
+          <a:scene3d>
+            <a:camera prst="orthographicFront">
+              <a:rot lat="0" lon="0" rev="0"/>
+            </a:camera>
+            <a:lightRig rig="threePt" dir="t">
+              <a:rot lat="0" lon="0" rev="1200000"/>
+            </a:lightRig>
+          </a:scene3d>
+          <a:sp3d>
+            <a:bevelT w="63500" h="25400"/>
+          </a:sp3d>
         </a:effectStyle>
       </a:effectStyleLst>
       <a:bgFillStyleLst>
         <a:solidFill>
           <a:schemeClr val="phClr"/>
         </a:solidFill>
-        <a:solidFill>
-          <a:schemeClr val="phClr">
-            <a:tint val="95000"/>
-            <a:satMod val="170000"/>
-          </a:schemeClr>
-        </a:solidFill>
         <a:gradFill rotWithShape="1">
           <a:gsLst>
             <a:gs pos="0">
               <a:schemeClr val="phClr">
-                <a:tint val="93000"/>
-                <a:satMod val="150000"/>
-                <a:shade val="98000"/>
-                <a:lumMod val="102000"/>
+                <a:tint val="40000"/>
+                <a:satMod val="350000"/>
               </a:schemeClr>
             </a:gs>
-            <a:gs pos="50000">
+            <a:gs pos="40000">
               <a:schemeClr val="phClr">
-                <a:tint val="98000"/>
-                <a:satMod val="130000"/>
-                <a:shade val="90000"/>
-                <a:lumMod val="103000"/>
+                <a:tint val="45000"/>
+                <a:shade val="99000"/>
+                <a:satMod val="350000"/>
               </a:schemeClr>
             </a:gs>
             <a:gs pos="100000">
               <a:schemeClr val="phClr">
-                <a:shade val="63000"/>
-                <a:satMod val="120000"/>
+                <a:shade val="20000"/>
+                <a:satMod val="255000"/>
               </a:schemeClr>
             </a:gs>
           </a:gsLst>
-          <a:lin ang="5400000" scaled="0"/>
+          <a:path path="circle">
+            <a:fillToRect l="50000" t="-80000" r="50000" b="180000"/>
+          </a:path>
+        </a:gradFill>
+        <a:gradFill rotWithShape="1">
+          <a:gsLst>
+            <a:gs pos="0">
+              <a:schemeClr val="phClr">
+                <a:tint val="80000"/>
+                <a:satMod val="300000"/>
+              </a:schemeClr>
+            </a:gs>
+            <a:gs pos="100000">
+              <a:schemeClr val="phClr">
+                <a:shade val="30000"/>
+                <a:satMod val="200000"/>
+              </a:schemeClr>
+            </a:gs>
+          </a:gsLst>
+          <a:path path="circle">
+            <a:fillToRect l="50000" t="50000" r="50000" b="50000"/>
+          </a:path>
         </a:gradFill>
       </a:bgFillStyleLst>
     </a:fmtScheme>
   </a:themeElements>
-  <a:objectDefaults/>
+  <a:objectDefaults>
+    <a:spDef>
+      <a:spPr/>
+      <a:bodyPr/>
+      <a:lstStyle/>
+      <a:style>
+        <a:lnRef idx="1">
+          <a:schemeClr val="accent1"/>
+        </a:lnRef>
+        <a:fillRef idx="3">
+          <a:schemeClr val="accent1"/>
+        </a:fillRef>
+        <a:effectRef idx="2">
+          <a:schemeClr val="accent1"/>
+        </a:effectRef>
+        <a:fontRef idx="minor">
+          <a:schemeClr val="lt1"/>
+        </a:fontRef>
+      </a:style>
+    </a:spDef>
+    <a:lnDef>
+      <a:spPr/>
+      <a:bodyPr/>
+      <a:lstStyle/>
+      <a:style>
+        <a:lnRef idx="2">
+          <a:schemeClr val="accent1"/>
+        </a:lnRef>
+        <a:fillRef idx="0">
+          <a:schemeClr val="accent1"/>
+        </a:fillRef>
+        <a:effectRef idx="1">
+          <a:schemeClr val="accent1"/>
+        </a:effectRef>
+        <a:fontRef idx="minor">
+          <a:schemeClr val="tx1"/>
+        </a:fontRef>
+      </a:style>
+    </a:lnDef>
+  </a:objectDefaults>
   <a:extraClrSchemeLst/>
-  <a:extLst>
-    <a:ext uri="{05A4C25C-085E-4340-85A3-A5531E510DB2}">
-      <thm15:themeFamily xmlns:thm15="http://schemas.microsoft.com/office/thememl/2012/main" name="Office Theme" id="{2E142A2C-CD16-42D6-873A-C26D2A0506FA}" vid="{1BDDFF52-6CD6-40A5-AB3C-68EB2F1E4D0A}"/>
-    </a:ext>
-  </a:extLst>
 </a:theme>
 </file>
</xml_diff>

<commit_message>
Update resume with more detailed rust experience.
</commit_message>
<xml_diff>
--- a/5xx.engineer.docx
+++ b/5xx.engineer.docx
@@ -96,7 +96,43 @@
         </w:numPr>
       </w:pPr>
       <w:r>
-        <w:t xml:space="preserve">First Rust experience. Have learned a ton.</w:t>
+        <w:t xml:space="preserve">Rust agent rearchitecture</w:t>
+      </w:r>
+    </w:p>
+    <w:p>
+      <w:pPr>
+        <w:pStyle w:val="Compact"/>
+        <w:numPr>
+          <w:ilvl w:val="1"/>
+          <w:numId w:val="1002"/>
+        </w:numPr>
+      </w:pPr>
+      <w:r>
+        <w:t xml:space="preserve">Broke out monolith crate into workspace with sub-crates.</w:t>
+      </w:r>
+    </w:p>
+    <w:p>
+      <w:pPr>
+        <w:pStyle w:val="Compact"/>
+        <w:numPr>
+          <w:ilvl w:val="1"/>
+          <w:numId w:val="1002"/>
+        </w:numPr>
+      </w:pPr>
+      <w:r>
+        <w:t xml:space="preserve">Created in-memory work scheduler to replace legacy disk-based system.</w:t>
+      </w:r>
+    </w:p>
+    <w:p>
+      <w:pPr>
+        <w:pStyle w:val="Compact"/>
+        <w:numPr>
+          <w:ilvl w:val="1"/>
+          <w:numId w:val="1002"/>
+        </w:numPr>
+      </w:pPr>
+      <w:r>
+        <w:t xml:space="preserve">Created patterns for more modular code components and testability.</w:t>
       </w:r>
     </w:p>
     <w:p>
@@ -115,24 +151,6 @@
       </w:r>
       <w:r>
         <w:t xml:space="preserve">25% increase in HA metrics.</w:t>
-      </w:r>
-    </w:p>
-    <w:p>
-      <w:pPr>
-        <w:pStyle w:val="Compact"/>
-        <w:numPr>
-          <w:ilvl w:val="0"/>
-          <w:numId w:val="1001"/>
-        </w:numPr>
-      </w:pPr>
-      <w:r>
-        <w:t xml:space="preserve">Rearchitected agent project to become more modular, composable, and</w:t>
-      </w:r>
-      <w:r>
-        <w:t xml:space="preserve"> </w:t>
-      </w:r>
-      <w:r>
-        <w:t xml:space="preserve">platform-agnostic.</w:t>
       </w:r>
     </w:p>
     <w:p>
@@ -203,7 +221,7 @@
         <w:pStyle w:val="Compact"/>
         <w:numPr>
           <w:ilvl w:val="0"/>
-          <w:numId w:val="1002"/>
+          <w:numId w:val="1003"/>
         </w:numPr>
       </w:pPr>
       <w:r>
@@ -221,7 +239,7 @@
         <w:pStyle w:val="Compact"/>
         <w:numPr>
           <w:ilvl w:val="0"/>
-          <w:numId w:val="1002"/>
+          <w:numId w:val="1003"/>
         </w:numPr>
       </w:pPr>
       <w:r>
@@ -239,7 +257,7 @@
         <w:pStyle w:val="Compact"/>
         <w:numPr>
           <w:ilvl w:val="0"/>
-          <w:numId w:val="1002"/>
+          <w:numId w:val="1003"/>
         </w:numPr>
       </w:pPr>
       <w:r>
@@ -251,7 +269,7 @@
         <w:pStyle w:val="Compact"/>
         <w:numPr>
           <w:ilvl w:val="0"/>
-          <w:numId w:val="1002"/>
+          <w:numId w:val="1003"/>
         </w:numPr>
       </w:pPr>
       <w:r>
@@ -263,7 +281,7 @@
         <w:pStyle w:val="Compact"/>
         <w:numPr>
           <w:ilvl w:val="0"/>
-          <w:numId w:val="1002"/>
+          <w:numId w:val="1003"/>
         </w:numPr>
       </w:pPr>
       <w:r>
@@ -308,7 +326,7 @@
         <w:pStyle w:val="Compact"/>
         <w:numPr>
           <w:ilvl w:val="0"/>
-          <w:numId w:val="1003"/>
+          <w:numId w:val="1004"/>
         </w:numPr>
       </w:pPr>
       <w:r>
@@ -326,7 +344,7 @@
         <w:pStyle w:val="Compact"/>
         <w:numPr>
           <w:ilvl w:val="0"/>
-          <w:numId w:val="1003"/>
+          <w:numId w:val="1004"/>
         </w:numPr>
       </w:pPr>
       <w:r>
@@ -344,7 +362,7 @@
         <w:pStyle w:val="Compact"/>
         <w:numPr>
           <w:ilvl w:val="0"/>
-          <w:numId w:val="1003"/>
+          <w:numId w:val="1004"/>
         </w:numPr>
       </w:pPr>
       <w:r>
@@ -356,7 +374,7 @@
         <w:pStyle w:val="Compact"/>
         <w:numPr>
           <w:ilvl w:val="0"/>
-          <w:numId w:val="1003"/>
+          <w:numId w:val="1004"/>
         </w:numPr>
       </w:pPr>
       <w:r>
@@ -401,7 +419,7 @@
         <w:pStyle w:val="Compact"/>
         <w:numPr>
           <w:ilvl w:val="0"/>
-          <w:numId w:val="1004"/>
+          <w:numId w:val="1005"/>
         </w:numPr>
       </w:pPr>
       <w:r>
@@ -413,7 +431,7 @@
         <w:pStyle w:val="Compact"/>
         <w:numPr>
           <w:ilvl w:val="0"/>
-          <w:numId w:val="1004"/>
+          <w:numId w:val="1005"/>
         </w:numPr>
       </w:pPr>
       <w:r>
@@ -425,7 +443,7 @@
         <w:pStyle w:val="Compact"/>
         <w:numPr>
           <w:ilvl w:val="0"/>
-          <w:numId w:val="1004"/>
+          <w:numId w:val="1005"/>
         </w:numPr>
       </w:pPr>
       <w:r>
@@ -470,7 +488,7 @@
         <w:pStyle w:val="Compact"/>
         <w:numPr>
           <w:ilvl w:val="0"/>
-          <w:numId w:val="1005"/>
+          <w:numId w:val="1006"/>
         </w:numPr>
       </w:pPr>
       <w:r>
@@ -482,7 +500,7 @@
         <w:pStyle w:val="Compact"/>
         <w:numPr>
           <w:ilvl w:val="0"/>
-          <w:numId w:val="1005"/>
+          <w:numId w:val="1006"/>
         </w:numPr>
       </w:pPr>
       <w:r>
@@ -494,7 +512,7 @@
         <w:pStyle w:val="Compact"/>
         <w:numPr>
           <w:ilvl w:val="0"/>
-          <w:numId w:val="1005"/>
+          <w:numId w:val="1006"/>
         </w:numPr>
       </w:pPr>
       <w:r>
@@ -506,7 +524,7 @@
         <w:pStyle w:val="Compact"/>
         <w:numPr>
           <w:ilvl w:val="0"/>
-          <w:numId w:val="1005"/>
+          <w:numId w:val="1006"/>
         </w:numPr>
       </w:pPr>
       <w:r>
@@ -518,7 +536,7 @@
         <w:pStyle w:val="Compact"/>
         <w:numPr>
           <w:ilvl w:val="0"/>
-          <w:numId w:val="1005"/>
+          <w:numId w:val="1006"/>
         </w:numPr>
       </w:pPr>
       <w:r>
@@ -563,7 +581,7 @@
         <w:pStyle w:val="Compact"/>
         <w:numPr>
           <w:ilvl w:val="0"/>
-          <w:numId w:val="1006"/>
+          <w:numId w:val="1007"/>
         </w:numPr>
       </w:pPr>
       <w:r>
@@ -575,7 +593,7 @@
         <w:pStyle w:val="Compact"/>
         <w:numPr>
           <w:ilvl w:val="0"/>
-          <w:numId w:val="1006"/>
+          <w:numId w:val="1007"/>
         </w:numPr>
       </w:pPr>
       <w:r>
@@ -587,7 +605,7 @@
         <w:pStyle w:val="Compact"/>
         <w:numPr>
           <w:ilvl w:val="0"/>
-          <w:numId w:val="1006"/>
+          <w:numId w:val="1007"/>
         </w:numPr>
       </w:pPr>
       <w:r>
@@ -599,7 +617,7 @@
         <w:pStyle w:val="Compact"/>
         <w:numPr>
           <w:ilvl w:val="0"/>
-          <w:numId w:val="1006"/>
+          <w:numId w:val="1007"/>
         </w:numPr>
       </w:pPr>
       <w:r>
@@ -644,7 +662,7 @@
         <w:pStyle w:val="Compact"/>
         <w:numPr>
           <w:ilvl w:val="0"/>
-          <w:numId w:val="1007"/>
+          <w:numId w:val="1008"/>
         </w:numPr>
       </w:pPr>
       <w:r>
@@ -656,7 +674,7 @@
         <w:pStyle w:val="Compact"/>
         <w:numPr>
           <w:ilvl w:val="0"/>
-          <w:numId w:val="1007"/>
+          <w:numId w:val="1008"/>
         </w:numPr>
       </w:pPr>
       <w:r>
@@ -668,7 +686,7 @@
         <w:pStyle w:val="Compact"/>
         <w:numPr>
           <w:ilvl w:val="0"/>
-          <w:numId w:val="1007"/>
+          <w:numId w:val="1008"/>
         </w:numPr>
       </w:pPr>
       <w:r>
@@ -680,7 +698,7 @@
         <w:pStyle w:val="Compact"/>
         <w:numPr>
           <w:ilvl w:val="0"/>
-          <w:numId w:val="1007"/>
+          <w:numId w:val="1008"/>
         </w:numPr>
       </w:pPr>
       <w:r>
@@ -725,7 +743,7 @@
         <w:pStyle w:val="Compact"/>
         <w:numPr>
           <w:ilvl w:val="0"/>
-          <w:numId w:val="1008"/>
+          <w:numId w:val="1009"/>
         </w:numPr>
       </w:pPr>
       <w:r>
@@ -802,7 +820,7 @@
       <w:lvlText w:val=" "/>
       <w:lvlJc w:val="left"/>
       <w:pPr>
-        <w:ind w:left="720" w:hanging="480"/>
+        <w:ind w:left="720" w:hanging="360"/>
       </w:pPr>
     </w:lvl>
     <w:lvl w:ilvl="1">
@@ -810,7 +828,7 @@
       <w:lvlText w:val=" "/>
       <w:lvlJc w:val="left"/>
       <w:pPr>
-        <w:ind w:left="1440" w:hanging="480"/>
+        <w:ind w:left="1440" w:hanging="360"/>
       </w:pPr>
     </w:lvl>
     <w:lvl w:ilvl="2">
@@ -818,7 +836,7 @@
       <w:lvlText w:val=" "/>
       <w:lvlJc w:val="left"/>
       <w:pPr>
-        <w:ind w:left="2160" w:hanging="480"/>
+        <w:ind w:left="2160" w:hanging="360"/>
       </w:pPr>
     </w:lvl>
     <w:lvl w:ilvl="3">
@@ -826,7 +844,7 @@
       <w:lvlText w:val=" "/>
       <w:lvlJc w:val="left"/>
       <w:pPr>
-        <w:ind w:left="2880" w:hanging="480"/>
+        <w:ind w:left="2880" w:hanging="360"/>
       </w:pPr>
     </w:lvl>
     <w:lvl w:ilvl="4">
@@ -834,7 +852,7 @@
       <w:lvlText w:val=" "/>
       <w:lvlJc w:val="left"/>
       <w:pPr>
-        <w:ind w:left="3600" w:hanging="480"/>
+        <w:ind w:left="3600" w:hanging="360"/>
       </w:pPr>
     </w:lvl>
     <w:lvl w:ilvl="5">
@@ -842,7 +860,7 @@
       <w:lvlText w:val=" "/>
       <w:lvlJc w:val="left"/>
       <w:pPr>
-        <w:ind w:left="4320" w:hanging="480"/>
+        <w:ind w:left="4320" w:hanging="360"/>
       </w:pPr>
     </w:lvl>
     <w:lvl w:ilvl="6">
@@ -850,7 +868,7 @@
       <w:lvlText w:val=" "/>
       <w:lvlJc w:val="left"/>
       <w:pPr>
-        <w:ind w:left="5040" w:hanging="480"/>
+        <w:ind w:left="5040" w:hanging="360"/>
       </w:pPr>
     </w:lvl>
     <w:lvl w:ilvl="7">
@@ -858,7 +876,7 @@
       <w:lvlText w:val=" "/>
       <w:lvlJc w:val="left"/>
       <w:pPr>
-        <w:ind w:left="5760" w:hanging="480"/>
+        <w:ind w:left="5760" w:hanging="360"/>
       </w:pPr>
     </w:lvl>
     <w:lvl w:ilvl="8">
@@ -866,7 +884,7 @@
       <w:lvlText w:val=" "/>
       <w:lvlJc w:val="left"/>
       <w:pPr>
-        <w:ind w:left="6480" w:hanging="480"/>
+        <w:ind w:left="6480" w:hanging="360"/>
       </w:pPr>
     </w:lvl>
   </w:abstractNum>
@@ -875,75 +893,102 @@
     <w:multiLevelType w:val="multilevel"/>
     <w:lvl w:ilvl="0">
       <w:numFmt w:val="bullet"/>
-      <w:lvlText w:val="•"/>
+      <w:lvlText w:val=""/>
       <w:lvlJc w:val="left"/>
       <w:pPr>
-        <w:ind w:left="720" w:hanging="480"/>
-      </w:pPr>
+        <w:ind w:left="720" w:hanging="360"/>
+      </w:pPr>
+      <w:rPr>
+        <w:rFonts w:ascii="Symbol" w:hAnsi="Symbol" w:cs="Symbol" w:hint="default"/>
+      </w:rPr>
     </w:lvl>
     <w:lvl w:ilvl="1">
       <w:numFmt w:val="bullet"/>
-      <w:lvlText w:val="–"/>
+      <w:lvlText w:val="o"/>
       <w:lvlJc w:val="left"/>
       <w:pPr>
-        <w:ind w:left="1440" w:hanging="480"/>
-      </w:pPr>
+        <w:ind w:left="1440" w:hanging="360"/>
+      </w:pPr>
+      <w:rPr>
+        <w:rFonts w:ascii="Courier New" w:hAnsi="Courier New" w:cs="Courier New" w:hint="default"/>
+      </w:rPr>
     </w:lvl>
     <w:lvl w:ilvl="2">
       <w:numFmt w:val="bullet"/>
-      <w:lvlText w:val="•"/>
+      <w:lvlText w:val=""/>
       <w:lvlJc w:val="left"/>
       <w:pPr>
-        <w:ind w:left="2160" w:hanging="480"/>
-      </w:pPr>
+        <w:ind w:left="2160" w:hanging="360"/>
+      </w:pPr>
+      <w:rPr>
+        <w:rFonts w:ascii="Wingdings" w:hAnsi="Wingdings" w:cs="Wingdings" w:hint="default"/>
+      </w:rPr>
     </w:lvl>
     <w:lvl w:ilvl="3">
       <w:numFmt w:val="bullet"/>
-      <w:lvlText w:val="–"/>
+      <w:lvlText w:val=""/>
       <w:lvlJc w:val="left"/>
       <w:pPr>
-        <w:ind w:left="2880" w:hanging="480"/>
-      </w:pPr>
+        <w:ind w:left="2880" w:hanging="360"/>
+      </w:pPr>
+      <w:rPr>
+        <w:rFonts w:ascii="Symbol" w:hAnsi="Symbol" w:cs="Symbol" w:hint="default"/>
+      </w:rPr>
     </w:lvl>
     <w:lvl w:ilvl="4">
       <w:numFmt w:val="bullet"/>
-      <w:lvlText w:val="•"/>
+      <w:lvlText w:val="o"/>
       <w:lvlJc w:val="left"/>
       <w:pPr>
-        <w:ind w:left="3600" w:hanging="480"/>
-      </w:pPr>
+        <w:ind w:left="3600" w:hanging="360"/>
+      </w:pPr>
+      <w:rPr>
+        <w:rFonts w:ascii="Courier New" w:hAnsi="Courier New" w:cs="Courier New" w:hint="default"/>
+      </w:rPr>
     </w:lvl>
     <w:lvl w:ilvl="5">
       <w:numFmt w:val="bullet"/>
-      <w:lvlText w:val="–"/>
+      <w:lvlText w:val=""/>
       <w:lvlJc w:val="left"/>
       <w:pPr>
-        <w:ind w:left="4320" w:hanging="480"/>
-      </w:pPr>
+        <w:ind w:left="4320" w:hanging="360"/>
+      </w:pPr>
+      <w:rPr>
+        <w:rFonts w:ascii="Wingdings" w:hAnsi="Wingdings" w:cs="Wingdings" w:hint="default"/>
+      </w:rPr>
     </w:lvl>
     <w:lvl w:ilvl="6">
       <w:numFmt w:val="bullet"/>
-      <w:lvlText w:val="•"/>
+      <w:lvlText w:val=""/>
       <w:lvlJc w:val="left"/>
       <w:pPr>
-        <w:ind w:left="5040" w:hanging="480"/>
-      </w:pPr>
+        <w:ind w:left="5040" w:hanging="360"/>
+      </w:pPr>
+      <w:rPr>
+        <w:rFonts w:ascii="Symbol" w:hAnsi="Symbol" w:cs="Symbol" w:hint="default"/>
+      </w:rPr>
     </w:lvl>
     <w:lvl w:ilvl="7">
       <w:numFmt w:val="bullet"/>
-      <w:lvlText w:val="–"/>
+      <w:lvlText w:val="o"/>
       <w:lvlJc w:val="left"/>
       <w:pPr>
-        <w:ind w:left="5760" w:hanging="480"/>
-      </w:pPr>
+        <w:ind w:left="5760" w:hanging="360"/>
+      </w:pPr>
+      <w:rPr>
+        <w:rFonts w:ascii="Courier New" w:hAnsi="Courier New" w:cs="Courier New" w:hint="default"/>
+      </w:rPr>
     </w:lvl>
     <w:lvl w:ilvl="8">
       <w:numFmt w:val="bullet"/>
-      <w:lvlText w:val="•"/>
+      <w:lvlText w:val=""/>
       <w:lvlJc w:val="left"/>
       <w:pPr>
-        <w:ind w:left="6480" w:hanging="480"/>
-      </w:pPr>
+        <w:ind w:left="6480" w:hanging="360"/>
+      </w:pPr>
+      <w:rPr>
+        <w:rFonts w:ascii="Wingdings" w:hAnsi="Wingdings" w:cs="Wingdings" w:hint="default"/>
+      </w:rPr>
     </w:lvl>
   </w:abstractNum>
   <w:num w:numId="1000">
@@ -973,6 +1018,9 @@
   <w:num w:numId="1008">
     <w:abstractNumId w:val="991"/>
   </w:num>
+  <w:num w:numId="1009">
+    <w:abstractNumId w:val="991"/>
+  </w:num>
 </w:numbering>
 </file>
 
@@ -1025,36 +1073,69 @@
     <w:name w:val="Title"/>
     <w:basedOn w:val="Normal"/>
     <w:next w:val="BodyText"/>
-    <w:qFormat/>
-    <w:pPr>
-      <w:keepNext/>
-      <w:keepLines/>
-      <w:spacing w:after="240" w:before="480"/>
+    <w:link w:val="TitleChar"/>
+    <w:uiPriority w:val="10"/>
+    <w:qFormat/>
+    <w:rsid w:val="00A10FD9"/>
+    <w:pPr>
+      <w:spacing w:after="80" w:line="240" w:lineRule="auto"/>
+      <w:contextualSpacing/>
       <w:jc w:val="center"/>
     </w:pPr>
     <w:rPr>
       <w:rFonts w:asciiTheme="majorHAnsi" w:cstheme="majorBidi" w:eastAsiaTheme="majorEastAsia" w:hAnsiTheme="majorHAnsi"/>
-      <w:b/>
-      <w:bCs/>
-      <w:color w:themeColor="accent1" w:themeShade="B5" w:val="345A8A"/>
-      <w:sz w:val="36"/>
-      <w:szCs w:val="36"/>
+      <w:spacing w:val="-10"/>
+      <w:kern w:val="28"/>
+      <w:sz w:val="56"/>
+      <w:szCs w:val="56"/>
+    </w:rPr>
+  </w:style>
+  <w:style w:customStyle="1" w:styleId="TitleChar" w:type="character">
+    <w:name w:val="Title Char"/>
+    <w:basedOn w:val="DefaultParagraphFont"/>
+    <w:link w:val="Title"/>
+    <w:uiPriority w:val="10"/>
+    <w:rsid w:val="00A10FD9"/>
+    <w:rPr>
+      <w:rFonts w:asciiTheme="majorHAnsi" w:cstheme="majorBidi" w:eastAsiaTheme="majorEastAsia" w:hAnsiTheme="majorHAnsi"/>
+      <w:spacing w:val="-10"/>
+      <w:kern w:val="28"/>
+      <w:sz w:val="56"/>
+      <w:szCs w:val="56"/>
     </w:rPr>
   </w:style>
   <w:style w:styleId="Subtitle" w:type="paragraph">
     <w:name w:val="Subtitle"/>
     <w:basedOn w:val="Title"/>
     <w:next w:val="BodyText"/>
-    <w:qFormat/>
-    <w:pPr>
-      <w:keepNext/>
-      <w:keepLines/>
-      <w:spacing w:after="240" w:before="240"/>
-      <w:jc w:val="center"/>
-    </w:pPr>
-    <w:rPr>
-      <w:sz w:val="30"/>
-      <w:szCs w:val="30"/>
+    <w:link w:val="SubtitleChar"/>
+    <w:uiPriority w:val="11"/>
+    <w:qFormat/>
+    <w:rsid w:val="00A10FD9"/>
+    <w:pPr>
+      <w:numPr>
+        <w:ilvl w:val="1"/>
+      </w:numPr>
+    </w:pPr>
+    <w:rPr>
+      <w:rFonts w:cstheme="majorBidi" w:eastAsiaTheme="majorEastAsia"/>
+      <w:spacing w:val="15"/>
+      <w:sz w:val="28"/>
+      <w:szCs w:val="28"/>
+    </w:rPr>
+  </w:style>
+  <w:style w:customStyle="1" w:styleId="SubtitleChar" w:type="character">
+    <w:name w:val="Subtitle Char"/>
+    <w:basedOn w:val="DefaultParagraphFont"/>
+    <w:link w:val="Subtitle"/>
+    <w:uiPriority w:val="11"/>
+    <w:rsid w:val="00A10FD9"/>
+    <w:rPr>
+      <w:rFonts w:cstheme="majorBidi" w:eastAsiaTheme="majorEastAsia"/>
+      <w:color w:themeColor="text1" w:themeTint="A6" w:val="595959"/>
+      <w:spacing w:val="15"/>
+      <w:sz w:val="28"/>
+      <w:szCs w:val="28"/>
     </w:rPr>
   </w:style>
   <w:style w:customStyle="1" w:styleId="Author" w:type="paragraph">
@@ -1090,7 +1171,6 @@
     </w:pPr>
     <w:rPr>
       <w:b/>
-      <w:color w:val="345A8A"/>
       <w:sz w:val="20"/>
       <w:szCs w:val="20"/>
     </w:rPr>
@@ -1119,191 +1199,321 @@
     <w:rPr/>
   </w:style>
   <w:style w:styleId="Heading1" w:type="paragraph">
-    <w:name w:val="Heading 1"/>
+    <w:name w:val="heading 1"/>
     <w:basedOn w:val="Normal"/>
     <w:next w:val="BodyText"/>
+    <w:link w:val="Heading1Char"/>
     <w:uiPriority w:val="9"/>
     <w:qFormat/>
+    <w:rsid w:val="00A10FD9"/>
     <w:pPr>
       <w:keepNext/>
       <w:keepLines/>
-      <w:spacing w:after="0" w:before="480"/>
+      <w:spacing w:after="80" w:before="360"/>
       <w:outlineLvl w:val="0"/>
     </w:pPr>
     <w:rPr>
       <w:rFonts w:asciiTheme="majorHAnsi" w:cstheme="majorBidi" w:eastAsiaTheme="majorEastAsia" w:hAnsiTheme="majorHAnsi"/>
-      <w:b/>
-      <w:bCs/>
-      <w:color w:themeColor="accent1" w:val="4F81BD"/>
+      <w:color w:themeColor="accent1" w:themeShade="BF" w:val="0F4761"/>
+      <w:sz w:val="40"/>
+      <w:szCs w:val="40"/>
+    </w:rPr>
+  </w:style>
+  <w:style w:styleId="Heading2" w:type="paragraph">
+    <w:name w:val="heading 2"/>
+    <w:basedOn w:val="Normal"/>
+    <w:next w:val="BodyText"/>
+    <w:link w:val="Heading2Char"/>
+    <w:uiPriority w:val="9"/>
+    <w:semiHidden/>
+    <w:unhideWhenUsed/>
+    <w:qFormat/>
+    <w:rsid w:val="00A10FD9"/>
+    <w:pPr>
+      <w:keepNext/>
+      <w:keepLines/>
+      <w:spacing w:after="80" w:before="160"/>
+      <w:outlineLvl w:val="1"/>
+    </w:pPr>
+    <w:rPr>
+      <w:rFonts w:asciiTheme="majorHAnsi" w:cstheme="majorBidi" w:eastAsiaTheme="majorEastAsia" w:hAnsiTheme="majorHAnsi"/>
+      <w:color w:themeColor="accent1" w:themeShade="BF" w:val="0F4761"/>
       <w:sz w:val="32"/>
       <w:szCs w:val="32"/>
     </w:rPr>
   </w:style>
-  <w:style w:styleId="Heading2" w:type="paragraph">
-    <w:name w:val="Heading 2"/>
+  <w:style w:styleId="Heading3" w:type="paragraph">
+    <w:name w:val="heading 3"/>
     <w:basedOn w:val="Normal"/>
     <w:next w:val="BodyText"/>
+    <w:link w:val="Heading3Char"/>
     <w:uiPriority w:val="9"/>
+    <w:semiHidden/>
     <w:unhideWhenUsed/>
     <w:qFormat/>
+    <w:rsid w:val="00A10FD9"/>
     <w:pPr>
       <w:keepNext/>
       <w:keepLines/>
-      <w:spacing w:after="0" w:before="200"/>
-      <w:outlineLvl w:val="1"/>
-    </w:pPr>
-    <w:rPr>
-      <w:rFonts w:asciiTheme="majorHAnsi" w:cstheme="majorBidi" w:eastAsiaTheme="majorEastAsia" w:hAnsiTheme="majorHAnsi"/>
-      <w:b/>
-      <w:bCs/>
-      <w:color w:themeColor="accent1" w:val="4F81BD"/>
+      <w:spacing w:after="80" w:before="160"/>
+      <w:outlineLvl w:val="2"/>
+    </w:pPr>
+    <w:rPr>
+      <w:rFonts w:cstheme="majorBidi" w:eastAsiaTheme="majorEastAsia"/>
+      <w:color w:themeColor="accent1" w:themeShade="BF" w:val="0F4761"/>
       <w:sz w:val="28"/>
       <w:szCs w:val="28"/>
     </w:rPr>
   </w:style>
-  <w:style w:styleId="Heading3" w:type="paragraph">
-    <w:name w:val="Heading 3"/>
+  <w:style w:styleId="Heading4" w:type="paragraph">
+    <w:name w:val="heading 4"/>
     <w:basedOn w:val="Normal"/>
     <w:next w:val="BodyText"/>
+    <w:link w:val="Heading4Char"/>
     <w:uiPriority w:val="9"/>
+    <w:semiHidden/>
     <w:unhideWhenUsed/>
     <w:qFormat/>
+    <w:rsid w:val="00A10FD9"/>
     <w:pPr>
       <w:keepNext/>
       <w:keepLines/>
-      <w:spacing w:after="0" w:before="200"/>
-      <w:outlineLvl w:val="2"/>
-    </w:pPr>
-    <w:rPr>
-      <w:rFonts w:asciiTheme="majorHAnsi" w:cstheme="majorBidi" w:eastAsiaTheme="majorEastAsia" w:hAnsiTheme="majorHAnsi"/>
-      <w:b/>
-      <w:bCs/>
-      <w:color w:themeColor="accent1" w:val="4F81BD"/>
-      <w:sz w:val="24"/>
-      <w:szCs w:val="24"/>
-    </w:rPr>
-  </w:style>
-  <w:style w:styleId="Heading4" w:type="paragraph">
-    <w:name w:val="Heading 4"/>
+      <w:spacing w:after="40" w:before="80"/>
+      <w:outlineLvl w:val="3"/>
+    </w:pPr>
+    <w:rPr>
+      <w:rFonts w:cstheme="majorBidi" w:eastAsiaTheme="majorEastAsia"/>
+      <w:i/>
+      <w:iCs/>
+      <w:color w:themeColor="accent1" w:themeShade="BF" w:val="0F4761"/>
+    </w:rPr>
+  </w:style>
+  <w:style w:styleId="Heading5" w:type="paragraph">
+    <w:name w:val="heading 5"/>
     <w:basedOn w:val="Normal"/>
     <w:next w:val="BodyText"/>
+    <w:link w:val="Heading5Char"/>
     <w:uiPriority w:val="9"/>
+    <w:semiHidden/>
     <w:unhideWhenUsed/>
     <w:qFormat/>
+    <w:rsid w:val="00A10FD9"/>
     <w:pPr>
       <w:keepNext/>
       <w:keepLines/>
-      <w:spacing w:after="0" w:before="200"/>
-      <w:outlineLvl w:val="3"/>
-    </w:pPr>
-    <w:rPr>
-      <w:rFonts w:asciiTheme="majorHAnsi" w:cstheme="majorBidi" w:eastAsiaTheme="majorEastAsia" w:hAnsiTheme="majorHAnsi"/>
-      <w:bCs/>
-      <w:i/>
-      <w:color w:themeColor="accent1" w:val="4F81BD"/>
-      <w:sz w:val="24"/>
-      <w:szCs w:val="24"/>
-    </w:rPr>
-  </w:style>
-  <w:style w:styleId="Heading5" w:type="paragraph">
-    <w:name w:val="Heading 5"/>
+      <w:spacing w:after="40" w:before="80"/>
+      <w:outlineLvl w:val="4"/>
+    </w:pPr>
+    <w:rPr>
+      <w:rFonts w:cstheme="majorBidi" w:eastAsiaTheme="majorEastAsia"/>
+      <w:color w:themeColor="accent1" w:themeShade="BF" w:val="0F4761"/>
+    </w:rPr>
+  </w:style>
+  <w:style w:styleId="Heading6" w:type="paragraph">
+    <w:name w:val="heading 6"/>
     <w:basedOn w:val="Normal"/>
     <w:next w:val="BodyText"/>
+    <w:link w:val="Heading6Char"/>
     <w:uiPriority w:val="9"/>
+    <w:semiHidden/>
     <w:unhideWhenUsed/>
     <w:qFormat/>
+    <w:rsid w:val="00A10FD9"/>
     <w:pPr>
       <w:keepNext/>
       <w:keepLines/>
-      <w:spacing w:after="0" w:before="200"/>
-      <w:outlineLvl w:val="4"/>
-    </w:pPr>
-    <w:rPr>
-      <w:rFonts w:asciiTheme="majorHAnsi" w:cstheme="majorBidi" w:eastAsiaTheme="majorEastAsia" w:hAnsiTheme="majorHAnsi"/>
+      <w:spacing w:after="0" w:before="40"/>
+      <w:outlineLvl w:val="5"/>
+    </w:pPr>
+    <w:rPr>
+      <w:rFonts w:cstheme="majorBidi" w:eastAsiaTheme="majorEastAsia"/>
+      <w:i/>
       <w:iCs/>
-      <w:color w:themeColor="accent1" w:val="4F81BD"/>
-      <w:sz w:val="24"/>
-      <w:szCs w:val="24"/>
-    </w:rPr>
-  </w:style>
-  <w:style w:styleId="Heading6" w:type="paragraph">
-    <w:name w:val="Heading 6"/>
+      <w:color w:themeColor="text1" w:themeTint="A6" w:val="595959"/>
+    </w:rPr>
+  </w:style>
+  <w:style w:styleId="Heading7" w:type="paragraph">
+    <w:name w:val="heading 7"/>
     <w:basedOn w:val="Normal"/>
     <w:next w:val="BodyText"/>
+    <w:link w:val="Heading7Char"/>
     <w:uiPriority w:val="9"/>
+    <w:semiHidden/>
     <w:unhideWhenUsed/>
     <w:qFormat/>
+    <w:rsid w:val="00A10FD9"/>
     <w:pPr>
       <w:keepNext/>
       <w:keepLines/>
-      <w:spacing w:after="0" w:before="200"/>
-      <w:outlineLvl w:val="5"/>
-    </w:pPr>
-    <w:rPr>
-      <w:rFonts w:asciiTheme="majorHAnsi" w:cstheme="majorBidi" w:eastAsiaTheme="majorEastAsia" w:hAnsiTheme="majorHAnsi"/>
-      <w:color w:themeColor="accent1" w:val="4F81BD"/>
-      <w:sz w:val="24"/>
-      <w:szCs w:val="24"/>
-    </w:rPr>
-  </w:style>
-  <w:style w:styleId="Heading7" w:type="paragraph">
-    <w:name w:val="Heading 7"/>
+      <w:spacing w:after="0" w:before="40"/>
+      <w:outlineLvl w:val="6"/>
+    </w:pPr>
+    <w:rPr>
+      <w:rFonts w:cstheme="majorBidi" w:eastAsiaTheme="majorEastAsia"/>
+      <w:color w:themeColor="text1" w:themeTint="A6" w:val="595959"/>
+    </w:rPr>
+  </w:style>
+  <w:style w:styleId="Heading8" w:type="paragraph">
+    <w:name w:val="heading 8"/>
     <w:basedOn w:val="Normal"/>
     <w:next w:val="BodyText"/>
+    <w:link w:val="Heading8Char"/>
     <w:uiPriority w:val="9"/>
+    <w:semiHidden/>
     <w:unhideWhenUsed/>
     <w:qFormat/>
+    <w:rsid w:val="00A10FD9"/>
     <w:pPr>
       <w:keepNext/>
       <w:keepLines/>
-      <w:spacing w:after="0" w:before="200"/>
-      <w:outlineLvl w:val="6"/>
-    </w:pPr>
-    <w:rPr>
-      <w:rFonts w:asciiTheme="majorHAnsi" w:cstheme="majorBidi" w:eastAsiaTheme="majorEastAsia" w:hAnsiTheme="majorHAnsi"/>
-      <w:color w:themeColor="accent1" w:val="4F81BD"/>
-      <w:sz w:val="24"/>
-      <w:szCs w:val="24"/>
-    </w:rPr>
-  </w:style>
-  <w:style w:styleId="Heading8" w:type="paragraph">
-    <w:name w:val="Heading 8"/>
+      <w:spacing w:after="0"/>
+      <w:outlineLvl w:val="7"/>
+    </w:pPr>
+    <w:rPr>
+      <w:rFonts w:cstheme="majorBidi" w:eastAsiaTheme="majorEastAsia"/>
+      <w:i/>
+      <w:iCs/>
+      <w:color w:themeColor="text1" w:themeTint="D8" w:val="272727"/>
+    </w:rPr>
+  </w:style>
+  <w:style w:styleId="Heading9" w:type="paragraph">
+    <w:name w:val="heading 9"/>
     <w:basedOn w:val="Normal"/>
     <w:next w:val="BodyText"/>
+    <w:link w:val="Heading9Char"/>
     <w:uiPriority w:val="9"/>
+    <w:semiHidden/>
     <w:unhideWhenUsed/>
     <w:qFormat/>
+    <w:rsid w:val="00A10FD9"/>
     <w:pPr>
       <w:keepNext/>
       <w:keepLines/>
-      <w:spacing w:after="0" w:before="200"/>
-      <w:outlineLvl w:val="7"/>
-    </w:pPr>
+      <w:spacing w:after="0"/>
+      <w:outlineLvl w:val="8"/>
+    </w:pPr>
+    <w:rPr>
+      <w:rFonts w:cstheme="majorBidi" w:eastAsiaTheme="majorEastAsia"/>
+      <w:color w:themeColor="text1" w:themeTint="D8" w:val="272727"/>
+    </w:rPr>
+  </w:style>
+  <w:style w:customStyle="1" w:styleId="Heading1Char" w:type="character">
+    <w:name w:val="Heading 1 Char"/>
+    <w:basedOn w:val="DefaultParagraphFont"/>
+    <w:link w:val="Heading1"/>
+    <w:uiPriority w:val="9"/>
+    <w:rsid w:val="00A10FD9"/>
     <w:rPr>
       <w:rFonts w:asciiTheme="majorHAnsi" w:cstheme="majorBidi" w:eastAsiaTheme="majorEastAsia" w:hAnsiTheme="majorHAnsi"/>
-      <w:color w:themeColor="accent1" w:val="4F81BD"/>
-      <w:sz w:val="24"/>
-      <w:szCs w:val="24"/>
-    </w:rPr>
-  </w:style>
-  <w:style w:styleId="Heading9" w:type="paragraph">
-    <w:name w:val="Heading 9"/>
-    <w:basedOn w:val="Normal"/>
-    <w:next w:val="BodyText"/>
+      <w:color w:themeColor="accent1" w:themeShade="BF" w:val="0F4761"/>
+      <w:sz w:val="40"/>
+      <w:szCs w:val="40"/>
+    </w:rPr>
+  </w:style>
+  <w:style w:customStyle="1" w:styleId="Heading2Char" w:type="character">
+    <w:name w:val="Heading 2 Char"/>
+    <w:basedOn w:val="DefaultParagraphFont"/>
+    <w:link w:val="Heading2"/>
     <w:uiPriority w:val="9"/>
-    <w:unhideWhenUsed/>
-    <w:qFormat/>
-    <w:pPr>
-      <w:keepNext/>
-      <w:keepLines/>
-      <w:spacing w:after="0" w:before="200"/>
-      <w:outlineLvl w:val="8"/>
-    </w:pPr>
+    <w:semiHidden/>
+    <w:rsid w:val="00A10FD9"/>
     <w:rPr>
       <w:rFonts w:asciiTheme="majorHAnsi" w:cstheme="majorBidi" w:eastAsiaTheme="majorEastAsia" w:hAnsiTheme="majorHAnsi"/>
-      <w:color w:themeColor="accent1" w:val="4F81BD"/>
-      <w:sz w:val="24"/>
-      <w:szCs w:val="24"/>
+      <w:color w:themeColor="accent1" w:themeShade="BF" w:val="0F4761"/>
+      <w:sz w:val="32"/>
+      <w:szCs w:val="32"/>
+    </w:rPr>
+  </w:style>
+  <w:style w:customStyle="1" w:styleId="Heading3Char" w:type="character">
+    <w:name w:val="Heading 3 Char"/>
+    <w:basedOn w:val="DefaultParagraphFont"/>
+    <w:link w:val="Heading3"/>
+    <w:uiPriority w:val="9"/>
+    <w:semiHidden/>
+    <w:rsid w:val="00A10FD9"/>
+    <w:rPr>
+      <w:rFonts w:cstheme="majorBidi" w:eastAsiaTheme="majorEastAsia"/>
+      <w:color w:themeColor="accent1" w:themeShade="BF" w:val="0F4761"/>
+      <w:sz w:val="28"/>
+      <w:szCs w:val="28"/>
+    </w:rPr>
+  </w:style>
+  <w:style w:customStyle="1" w:styleId="Heading4Char" w:type="character">
+    <w:name w:val="Heading 4 Char"/>
+    <w:basedOn w:val="DefaultParagraphFont"/>
+    <w:link w:val="Heading4"/>
+    <w:uiPriority w:val="9"/>
+    <w:semiHidden/>
+    <w:rsid w:val="00A10FD9"/>
+    <w:rPr>
+      <w:rFonts w:cstheme="majorBidi" w:eastAsiaTheme="majorEastAsia"/>
+      <w:i/>
+      <w:iCs/>
+      <w:color w:themeColor="accent1" w:themeShade="BF" w:val="0F4761"/>
+    </w:rPr>
+  </w:style>
+  <w:style w:customStyle="1" w:styleId="Heading5Char" w:type="character">
+    <w:name w:val="Heading 5 Char"/>
+    <w:basedOn w:val="DefaultParagraphFont"/>
+    <w:link w:val="Heading5"/>
+    <w:uiPriority w:val="9"/>
+    <w:semiHidden/>
+    <w:rsid w:val="00A10FD9"/>
+    <w:rPr>
+      <w:rFonts w:cstheme="majorBidi" w:eastAsiaTheme="majorEastAsia"/>
+      <w:color w:themeColor="accent1" w:themeShade="BF" w:val="0F4761"/>
+    </w:rPr>
+  </w:style>
+  <w:style w:customStyle="1" w:styleId="Heading6Char" w:type="character">
+    <w:name w:val="Heading 6 Char"/>
+    <w:basedOn w:val="DefaultParagraphFont"/>
+    <w:link w:val="Heading6"/>
+    <w:uiPriority w:val="9"/>
+    <w:semiHidden/>
+    <w:rsid w:val="00A10FD9"/>
+    <w:rPr>
+      <w:rFonts w:cstheme="majorBidi" w:eastAsiaTheme="majorEastAsia"/>
+      <w:i/>
+      <w:iCs/>
+      <w:color w:themeColor="text1" w:themeTint="A6" w:val="595959"/>
+    </w:rPr>
+  </w:style>
+  <w:style w:customStyle="1" w:styleId="Heading7Char" w:type="character">
+    <w:name w:val="Heading 7 Char"/>
+    <w:basedOn w:val="DefaultParagraphFont"/>
+    <w:link w:val="Heading7"/>
+    <w:uiPriority w:val="9"/>
+    <w:semiHidden/>
+    <w:rsid w:val="00A10FD9"/>
+    <w:rPr>
+      <w:rFonts w:cstheme="majorBidi" w:eastAsiaTheme="majorEastAsia"/>
+      <w:color w:themeColor="text1" w:themeTint="A6" w:val="595959"/>
+    </w:rPr>
+  </w:style>
+  <w:style w:customStyle="1" w:styleId="Heading8Char" w:type="character">
+    <w:name w:val="Heading 8 Char"/>
+    <w:basedOn w:val="DefaultParagraphFont"/>
+    <w:link w:val="Heading8"/>
+    <w:uiPriority w:val="9"/>
+    <w:semiHidden/>
+    <w:rsid w:val="00A10FD9"/>
+    <w:rPr>
+      <w:rFonts w:cstheme="majorBidi" w:eastAsiaTheme="majorEastAsia"/>
+      <w:i/>
+      <w:iCs/>
+      <w:color w:themeColor="text1" w:themeTint="D8" w:val="272727"/>
+    </w:rPr>
+  </w:style>
+  <w:style w:customStyle="1" w:styleId="Heading9Char" w:type="character">
+    <w:name w:val="Heading 9 Char"/>
+    <w:basedOn w:val="DefaultParagraphFont"/>
+    <w:link w:val="Heading9"/>
+    <w:uiPriority w:val="9"/>
+    <w:semiHidden/>
+    <w:rsid w:val="00A10FD9"/>
+    <w:rPr>
+      <w:rFonts w:cstheme="majorBidi" w:eastAsiaTheme="majorEastAsia"/>
+      <w:color w:themeColor="text1" w:themeTint="D8" w:val="272727"/>
     </w:rPr>
   </w:style>
   <w:style w:styleId="BlockText" w:type="paragraph">
@@ -1328,8 +1538,8 @@
   </w:style>
   <w:style w:styleId="FootnoteBlockText" w:type="paragraph">
     <w:name w:val="Footnote Block Text"/>
-    <w:basedOn w:val="Footnote Text"/>
-    <w:next w:val="Footnote Text"/>
+    <w:basedOn w:val="FootnoteText"/>
+    <w:next w:val="FootnoteText"/>
     <w:uiPriority w:val="9"/>
     <w:unhideWhenUsed/>
     <w:qFormat/>
@@ -1721,44 +1931,44 @@
         <a:sysClr val="window" lastClr="FFFFFF"/>
       </a:lt1>
       <a:dk2>
-        <a:srgbClr val="1F497D"/>
+        <a:srgbClr val="0E2841"/>
       </a:dk2>
       <a:lt2>
-        <a:srgbClr val="EEECE1"/>
+        <a:srgbClr val="E8E8E8"/>
       </a:lt2>
       <a:accent1>
-        <a:srgbClr val="4F81BD"/>
+        <a:srgbClr val="156082"/>
       </a:accent1>
       <a:accent2>
-        <a:srgbClr val="C0504D"/>
+        <a:srgbClr val="E97132"/>
       </a:accent2>
       <a:accent3>
-        <a:srgbClr val="9BBB59"/>
+        <a:srgbClr val="196B24"/>
       </a:accent3>
       <a:accent4>
-        <a:srgbClr val="8064A2"/>
+        <a:srgbClr val="0F9ED5"/>
       </a:accent4>
       <a:accent5>
-        <a:srgbClr val="4BACC6"/>
+        <a:srgbClr val="A02B93"/>
       </a:accent5>
       <a:accent6>
-        <a:srgbClr val="F79646"/>
+        <a:srgbClr val="4EA72E"/>
       </a:accent6>
       <a:hlink>
-        <a:srgbClr val="0000FF"/>
+        <a:srgbClr val="467886"/>
       </a:hlink>
       <a:folHlink>
-        <a:srgbClr val="800080"/>
+        <a:srgbClr val="96607D"/>
       </a:folHlink>
     </a:clrScheme>
     <a:fontScheme name="Office">
       <a:majorFont>
-        <a:latin typeface="Calibri"/>
+        <a:latin typeface="Aptos Display" panose="02110004020202020204"/>
         <a:ea typeface=""/>
         <a:cs typeface=""/>
-        <a:font script="Jpan" typeface="ＭＳ ゴシック"/>
+        <a:font script="Jpan" typeface="游ゴシック Light"/>
         <a:font script="Hang" typeface="맑은 고딕"/>
-        <a:font script="Hans" typeface="宋体"/>
+        <a:font script="Hans" typeface="等线 Light"/>
         <a:font script="Hant" typeface="新細明體"/>
         <a:font script="Arab" typeface="Times New Roman"/>
         <a:font script="Hebr" typeface="Times New Roman"/>
@@ -1785,14 +1995,32 @@
         <a:font script="Mong" typeface="Mongolian Baiti"/>
         <a:font script="Viet" typeface="Times New Roman"/>
         <a:font script="Uigh" typeface="Microsoft Uighur"/>
+        <a:font script="Geor" typeface="Sylfaen"/>
+        <a:font script="Armn" typeface="Arial"/>
+        <a:font script="Bugi" typeface="Leelawadee UI"/>
+        <a:font script="Bopo" typeface="Microsoft JhengHei"/>
+        <a:font script="Java" typeface="Javanese Text"/>
+        <a:font script="Lisu" typeface="Segoe UI"/>
+        <a:font script="Mymr" typeface="Myanmar Text"/>
+        <a:font script="Nkoo" typeface="Ebrima"/>
+        <a:font script="Olck" typeface="Nirmala UI"/>
+        <a:font script="Osma" typeface="Ebrima"/>
+        <a:font script="Phag" typeface="Phagspa"/>
+        <a:font script="Syrn" typeface="Estrangelo Edessa"/>
+        <a:font script="Syrj" typeface="Estrangelo Edessa"/>
+        <a:font script="Syre" typeface="Estrangelo Edessa"/>
+        <a:font script="Sora" typeface="Nirmala UI"/>
+        <a:font script="Tale" typeface="Microsoft Tai Le"/>
+        <a:font script="Talu" typeface="Microsoft New Tai Lue"/>
+        <a:font script="Tfng" typeface="Ebrima"/>
       </a:majorFont>
       <a:minorFont>
-        <a:latin typeface="Cambria"/>
+        <a:latin typeface="Aptos" panose="02110004020202020204"/>
         <a:ea typeface=""/>
         <a:cs typeface=""/>
-        <a:font script="Jpan" typeface="ＭＳ 明朝"/>
+        <a:font script="Jpan" typeface="游明朝"/>
         <a:font script="Hang" typeface="맑은 고딕"/>
-        <a:font script="Hans" typeface="宋体"/>
+        <a:font script="Hans" typeface="等线"/>
         <a:font script="Hant" typeface="新細明體"/>
         <a:font script="Arab" typeface="Arial"/>
         <a:font script="Hebr" typeface="Arial"/>
@@ -1819,6 +2047,24 @@
         <a:font script="Mong" typeface="Mongolian Baiti"/>
         <a:font script="Viet" typeface="Arial"/>
         <a:font script="Uigh" typeface="Microsoft Uighur"/>
+        <a:font script="Geor" typeface="Sylfaen"/>
+        <a:font script="Armn" typeface="Arial"/>
+        <a:font script="Bugi" typeface="Leelawadee UI"/>
+        <a:font script="Bopo" typeface="Microsoft JhengHei"/>
+        <a:font script="Java" typeface="Javanese Text"/>
+        <a:font script="Lisu" typeface="Segoe UI"/>
+        <a:font script="Mymr" typeface="Myanmar Text"/>
+        <a:font script="Nkoo" typeface="Ebrima"/>
+        <a:font script="Olck" typeface="Nirmala UI"/>
+        <a:font script="Osma" typeface="Ebrima"/>
+        <a:font script="Phag" typeface="Phagspa"/>
+        <a:font script="Syrn" typeface="Estrangelo Edessa"/>
+        <a:font script="Syrj" typeface="Estrangelo Edessa"/>
+        <a:font script="Syre" typeface="Estrangelo Edessa"/>
+        <a:font script="Sora" typeface="Nirmala UI"/>
+        <a:font script="Tale" typeface="Microsoft Tai Le"/>
+        <a:font script="Talu" typeface="Microsoft New Tai Lue"/>
+        <a:font script="Tfng" typeface="Ebrima"/>
       </a:minorFont>
     </a:fontScheme>
     <a:fmtScheme name="Office">
@@ -1830,200 +2076,141 @@
           <a:gsLst>
             <a:gs pos="0">
               <a:schemeClr val="phClr">
-                <a:tint val="50000"/>
-                <a:satMod val="300000"/>
+                <a:lumMod val="110000"/>
+                <a:satMod val="105000"/>
+                <a:tint val="67000"/>
               </a:schemeClr>
             </a:gs>
-            <a:gs pos="35000">
+            <a:gs pos="50000">
               <a:schemeClr val="phClr">
-                <a:tint val="37000"/>
-                <a:satMod val="300000"/>
+                <a:lumMod val="105000"/>
+                <a:satMod val="103000"/>
+                <a:tint val="73000"/>
               </a:schemeClr>
             </a:gs>
             <a:gs pos="100000">
               <a:schemeClr val="phClr">
-                <a:tint val="15000"/>
-                <a:satMod val="350000"/>
+                <a:lumMod val="105000"/>
+                <a:satMod val="109000"/>
+                <a:tint val="81000"/>
               </a:schemeClr>
             </a:gs>
           </a:gsLst>
-          <a:lin ang="16200000" scaled="1"/>
+          <a:lin ang="5400000" scaled="0"/>
         </a:gradFill>
         <a:gradFill rotWithShape="1">
           <a:gsLst>
             <a:gs pos="0">
               <a:schemeClr val="phClr">
-                <a:tint val="100000"/>
+                <a:satMod val="103000"/>
+                <a:lumMod val="102000"/>
+                <a:tint val="94000"/>
+              </a:schemeClr>
+            </a:gs>
+            <a:gs pos="50000">
+              <a:schemeClr val="phClr">
+                <a:satMod val="110000"/>
+                <a:lumMod val="100000"/>
                 <a:shade val="100000"/>
-                <a:satMod val="130000"/>
               </a:schemeClr>
             </a:gs>
             <a:gs pos="100000">
               <a:schemeClr val="phClr">
-                <a:tint val="50000"/>
-                <a:shade val="100000"/>
-                <a:satMod val="350000"/>
+                <a:lumMod val="99000"/>
+                <a:satMod val="120000"/>
+                <a:shade val="78000"/>
               </a:schemeClr>
             </a:gs>
           </a:gsLst>
-          <a:lin ang="16200000" scaled="0"/>
+          <a:lin ang="5400000" scaled="0"/>
         </a:gradFill>
       </a:fillStyleLst>
       <a:lnStyleLst>
-        <a:ln w="9525" cap="flat" cmpd="sng" algn="ctr">
-          <a:solidFill>
-            <a:schemeClr val="phClr">
-              <a:shade val="95000"/>
-              <a:satMod val="105000"/>
-            </a:schemeClr>
-          </a:solidFill>
-          <a:prstDash val="solid"/>
-        </a:ln>
-        <a:ln w="25400" cap="flat" cmpd="sng" algn="ctr">
+        <a:ln w="6350" cap="flat" cmpd="sng" algn="ctr">
           <a:solidFill>
             <a:schemeClr val="phClr"/>
           </a:solidFill>
           <a:prstDash val="solid"/>
+          <a:miter lim="800000"/>
         </a:ln>
-        <a:ln w="38100" cap="flat" cmpd="sng" algn="ctr">
+        <a:ln w="12700" cap="flat" cmpd="sng" algn="ctr">
           <a:solidFill>
             <a:schemeClr val="phClr"/>
           </a:solidFill>
           <a:prstDash val="solid"/>
+          <a:miter lim="800000"/>
+        </a:ln>
+        <a:ln w="19050" cap="flat" cmpd="sng" algn="ctr">
+          <a:solidFill>
+            <a:schemeClr val="phClr"/>
+          </a:solidFill>
+          <a:prstDash val="solid"/>
+          <a:miter lim="800000"/>
         </a:ln>
       </a:lnStyleLst>
       <a:effectStyleLst>
         <a:effectStyle>
+          <a:effectLst/>
+        </a:effectStyle>
+        <a:effectStyle>
+          <a:effectLst/>
+        </a:effectStyle>
+        <a:effectStyle>
           <a:effectLst>
-            <a:outerShdw blurRad="40000" dist="20000" dir="5400000" rotWithShape="0">
+            <a:outerShdw blurRad="57150" dist="19050" dir="5400000" algn="ctr" rotWithShape="0">
               <a:srgbClr val="000000">
-                <a:alpha val="38000"/>
+                <a:alpha val="63000"/>
               </a:srgbClr>
             </a:outerShdw>
           </a:effectLst>
-        </a:effectStyle>
-        <a:effectStyle>
-          <a:effectLst>
-            <a:outerShdw blurRad="40000" dist="23000" dir="5400000" rotWithShape="0">
-              <a:srgbClr val="000000">
-                <a:alpha val="35000"/>
-              </a:srgbClr>
-            </a:outerShdw>
-          </a:effectLst>
-        </a:effectStyle>
-        <a:effectStyle>
-          <a:effectLst>
-            <a:outerShdw blurRad="40000" dist="23000" dir="5400000" rotWithShape="0">
-              <a:srgbClr val="000000">
-                <a:alpha val="35000"/>
-              </a:srgbClr>
-            </a:outerShdw>
-          </a:effectLst>
-          <a:scene3d>
-            <a:camera prst="orthographicFront">
-              <a:rot lat="0" lon="0" rev="0"/>
-            </a:camera>
-            <a:lightRig rig="threePt" dir="t">
-              <a:rot lat="0" lon="0" rev="1200000"/>
-            </a:lightRig>
-          </a:scene3d>
-          <a:sp3d>
-            <a:bevelT w="63500" h="25400"/>
-          </a:sp3d>
         </a:effectStyle>
       </a:effectStyleLst>
       <a:bgFillStyleLst>
         <a:solidFill>
           <a:schemeClr val="phClr"/>
         </a:solidFill>
+        <a:solidFill>
+          <a:schemeClr val="phClr">
+            <a:tint val="95000"/>
+            <a:satMod val="170000"/>
+          </a:schemeClr>
+        </a:solidFill>
         <a:gradFill rotWithShape="1">
           <a:gsLst>
             <a:gs pos="0">
               <a:schemeClr val="phClr">
-                <a:tint val="40000"/>
-                <a:satMod val="350000"/>
+                <a:tint val="93000"/>
+                <a:satMod val="150000"/>
+                <a:shade val="98000"/>
+                <a:lumMod val="102000"/>
               </a:schemeClr>
             </a:gs>
-            <a:gs pos="40000">
+            <a:gs pos="50000">
               <a:schemeClr val="phClr">
-                <a:tint val="45000"/>
-                <a:shade val="99000"/>
-                <a:satMod val="350000"/>
+                <a:tint val="98000"/>
+                <a:satMod val="130000"/>
+                <a:shade val="90000"/>
+                <a:lumMod val="103000"/>
               </a:schemeClr>
             </a:gs>
             <a:gs pos="100000">
               <a:schemeClr val="phClr">
-                <a:shade val="20000"/>
-                <a:satMod val="255000"/>
+                <a:shade val="63000"/>
+                <a:satMod val="120000"/>
               </a:schemeClr>
             </a:gs>
           </a:gsLst>
-          <a:path path="circle">
-            <a:fillToRect l="50000" t="-80000" r="50000" b="180000"/>
-          </a:path>
-        </a:gradFill>
-        <a:gradFill rotWithShape="1">
-          <a:gsLst>
-            <a:gs pos="0">
-              <a:schemeClr val="phClr">
-                <a:tint val="80000"/>
-                <a:satMod val="300000"/>
-              </a:schemeClr>
-            </a:gs>
-            <a:gs pos="100000">
-              <a:schemeClr val="phClr">
-                <a:shade val="30000"/>
-                <a:satMod val="200000"/>
-              </a:schemeClr>
-            </a:gs>
-          </a:gsLst>
-          <a:path path="circle">
-            <a:fillToRect l="50000" t="50000" r="50000" b="50000"/>
-          </a:path>
+          <a:lin ang="5400000" scaled="0"/>
         </a:gradFill>
       </a:bgFillStyleLst>
     </a:fmtScheme>
   </a:themeElements>
-  <a:objectDefaults>
-    <a:spDef>
-      <a:spPr/>
-      <a:bodyPr/>
-      <a:lstStyle/>
-      <a:style>
-        <a:lnRef idx="1">
-          <a:schemeClr val="accent1"/>
-        </a:lnRef>
-        <a:fillRef idx="3">
-          <a:schemeClr val="accent1"/>
-        </a:fillRef>
-        <a:effectRef idx="2">
-          <a:schemeClr val="accent1"/>
-        </a:effectRef>
-        <a:fontRef idx="minor">
-          <a:schemeClr val="lt1"/>
-        </a:fontRef>
-      </a:style>
-    </a:spDef>
-    <a:lnDef>
-      <a:spPr/>
-      <a:bodyPr/>
-      <a:lstStyle/>
-      <a:style>
-        <a:lnRef idx="2">
-          <a:schemeClr val="accent1"/>
-        </a:lnRef>
-        <a:fillRef idx="0">
-          <a:schemeClr val="accent1"/>
-        </a:fillRef>
-        <a:effectRef idx="1">
-          <a:schemeClr val="accent1"/>
-        </a:effectRef>
-        <a:fontRef idx="minor">
-          <a:schemeClr val="tx1"/>
-        </a:fontRef>
-      </a:style>
-    </a:lnDef>
-  </a:objectDefaults>
+  <a:objectDefaults/>
   <a:extraClrSchemeLst/>
+  <a:extLst>
+    <a:ext uri="{05A4C25C-085E-4340-85A3-A5531E510DB2}">
+      <thm15:themeFamily xmlns:thm15="http://schemas.microsoft.com/office/thememl/2012/main" name="Office Theme" id="{2E142A2C-CD16-42D6-873A-C26D2A0506FA}" vid="{1BDDFF52-6CD6-40A5-AB3C-68EB2F1E4D0A}"/>
+    </a:ext>
+  </a:extLst>
 </a:theme>
 </file>
</xml_diff>

<commit_message>
Add link to site.
</commit_message>
<xml_diff>
--- a/5xx.engineer.docx
+++ b/5xx.engineer.docx
@@ -2,7 +2,7 @@
 <file path=word/document.xml><?xml version="1.0" encoding="utf-8"?>
 <w:document xmlns:w="http://schemas.openxmlformats.org/wordprocessingml/2006/main" xmlns:m="http://schemas.openxmlformats.org/officeDocument/2006/math" xmlns:r="http://schemas.openxmlformats.org/officeDocument/2006/relationships" xmlns:o="urn:schemas-microsoft-com:office:office" xmlns:v="urn:schemas-microsoft-com:vml" xmlns:w10="urn:schemas-microsoft-com:office:word" xmlns:a="http://schemas.openxmlformats.org/drawingml/2006/main" xmlns:pic="http://schemas.openxmlformats.org/drawingml/2006/picture" xmlns:wp="http://schemas.openxmlformats.org/drawingml/2006/wordprocessingDrawing">
   <w:body>
-    <w:bookmarkStart w:id="23" w:name="collin-van-dyck"/>
+    <w:bookmarkStart w:id="24" w:name="collin-van-dyck"/>
     <w:p>
       <w:pPr>
         <w:pStyle w:val="Heading1"/>
@@ -31,6 +31,23 @@
         <w:pStyle w:val="BlockText"/>
       </w:pPr>
       <w:hyperlink r:id="rId20">
+        <w:r>
+          <w:rPr>
+            <w:rStyle w:val="Hyperlink"/>
+          </w:rPr>
+          <w:t xml:space="preserve">5xx.engineer</w:t>
+        </w:r>
+      </w:hyperlink>
+      <w:r>
+        <w:t xml:space="preserve"> </w:t>
+      </w:r>
+      <w:r>
+        <w:t xml:space="preserve">|</w:t>
+      </w:r>
+      <w:r>
+        <w:t xml:space="preserve"> </w:t>
+      </w:r>
+      <w:hyperlink r:id="rId21">
         <w:r>
           <w:rPr>
             <w:rStyle w:val="Hyperlink"/>
@@ -52,7 +69,7 @@
         </w:pict>
       </w:r>
     </w:p>
-    <w:bookmarkStart w:id="21" w:name="experience"/>
+    <w:bookmarkStart w:id="22" w:name="experience"/>
     <w:p>
       <w:pPr>
         <w:pStyle w:val="Heading2"/>
@@ -756,8 +773,8 @@
         <w:t xml:space="preserve">infrastructure.</w:t>
       </w:r>
     </w:p>
-    <w:bookmarkEnd w:id="21"/>
-    <w:bookmarkStart w:id="22" w:name="education"/>
+    <w:bookmarkEnd w:id="22"/>
+    <w:bookmarkStart w:id="23" w:name="education"/>
     <w:p>
       <w:pPr>
         <w:pStyle w:val="Heading2"/>
@@ -780,8 +797,8 @@
         <w:t xml:space="preserve">Georgia Tech, 1998</w:t>
       </w:r>
     </w:p>
-    <w:bookmarkEnd w:id="22"/>
     <w:bookmarkEnd w:id="23"/>
+    <w:bookmarkEnd w:id="24"/>
     <w:sectPr/>
   </w:body>
 </w:document>

</xml_diff>

<commit_message>
Update Resume to include Cortex.io
</commit_message>
<xml_diff>
--- a/5xx.engineer.docx
+++ b/5xx.engineer.docx
@@ -91,6 +91,51 @@
         <w:pStyle w:val="Definition"/>
       </w:pPr>
       <w:r>
+        <w:t xml:space="preserve">Staff Software Engineer at</w:t>
+      </w:r>
+      <w:r>
+        <w:t xml:space="preserve"> </w:t>
+      </w:r>
+      <w:r>
+        <w:rPr>
+          <w:b/>
+          <w:bCs/>
+        </w:rPr>
+        <w:t xml:space="preserve">Cortex.io</w:t>
+      </w:r>
+    </w:p>
+    <w:p>
+      <w:pPr>
+        <w:pStyle w:val="Compact"/>
+        <w:numPr>
+          <w:ilvl w:val="0"/>
+          <w:numId w:val="1001"/>
+        </w:numPr>
+      </w:pPr>
+      <w:r>
+        <w:t xml:space="preserve">Just getting started – more details to come.</w:t>
+      </w:r>
+    </w:p>
+    <w:p>
+      <w:r>
+        <w:pict>
+          <v:rect style="width:0;height:1.5pt" o:hralign="center" o:hrstd="t" o:hr="t"/>
+        </w:pict>
+      </w:r>
+    </w:p>
+    <w:p>
+      <w:pPr>
+        <w:pStyle w:val="DefinitionTerm"/>
+      </w:pPr>
+      <w:r>
+        <w:t xml:space="preserve">2023-2024</w:t>
+      </w:r>
+    </w:p>
+    <w:p>
+      <w:pPr>
+        <w:pStyle w:val="Definition"/>
+      </w:pPr>
+      <w:r>
         <w:t xml:space="preserve">Sr Staff Software Engineer at</w:t>
       </w:r>
       <w:r>
@@ -109,7 +154,7 @@
         <w:pStyle w:val="Compact"/>
         <w:numPr>
           <w:ilvl w:val="0"/>
-          <w:numId w:val="1001"/>
+          <w:numId w:val="1002"/>
         </w:numPr>
       </w:pPr>
       <w:r>
@@ -121,79 +166,79 @@
         <w:pStyle w:val="Compact"/>
         <w:numPr>
           <w:ilvl w:val="1"/>
+          <w:numId w:val="1003"/>
+        </w:numPr>
+      </w:pPr>
+      <w:r>
+        <w:t xml:space="preserve">Broke out monolith crate into workspace with sub-crates.</w:t>
+      </w:r>
+    </w:p>
+    <w:p>
+      <w:pPr>
+        <w:pStyle w:val="Compact"/>
+        <w:numPr>
+          <w:ilvl w:val="1"/>
+          <w:numId w:val="1003"/>
+        </w:numPr>
+      </w:pPr>
+      <w:r>
+        <w:t xml:space="preserve">Created in-memory work scheduler to replace legacy disk-based system.</w:t>
+      </w:r>
+    </w:p>
+    <w:p>
+      <w:pPr>
+        <w:pStyle w:val="Compact"/>
+        <w:numPr>
+          <w:ilvl w:val="1"/>
+          <w:numId w:val="1003"/>
+        </w:numPr>
+      </w:pPr>
+      <w:r>
+        <w:t xml:space="preserve">Created patterns for more modular code components and testability.</w:t>
+      </w:r>
+    </w:p>
+    <w:p>
+      <w:pPr>
+        <w:pStyle w:val="Compact"/>
+        <w:numPr>
+          <w:ilvl w:val="0"/>
           <w:numId w:val="1002"/>
         </w:numPr>
       </w:pPr>
       <w:r>
-        <w:t xml:space="preserve">Broke out monolith crate into workspace with sub-crates.</w:t>
-      </w:r>
-    </w:p>
-    <w:p>
-      <w:pPr>
-        <w:pStyle w:val="Compact"/>
-        <w:numPr>
-          <w:ilvl w:val="1"/>
+        <w:t xml:space="preserve">Planned and executed on strategy to improve agent reliability, resuling in</w:t>
+      </w:r>
+      <w:r>
+        <w:t xml:space="preserve"> </w:t>
+      </w:r>
+      <w:r>
+        <w:t xml:space="preserve">25% increase in HA metrics.</w:t>
+      </w:r>
+    </w:p>
+    <w:p>
+      <w:pPr>
+        <w:pStyle w:val="Compact"/>
+        <w:numPr>
+          <w:ilvl w:val="0"/>
           <w:numId w:val="1002"/>
         </w:numPr>
       </w:pPr>
       <w:r>
-        <w:t xml:space="preserve">Created in-memory work scheduler to replace legacy disk-based system.</w:t>
-      </w:r>
-    </w:p>
-    <w:p>
-      <w:pPr>
-        <w:pStyle w:val="Compact"/>
-        <w:numPr>
-          <w:ilvl w:val="1"/>
+        <w:t xml:space="preserve">Introduced CLI tooling to remove roadblocks for common troubleshooting and</w:t>
+      </w:r>
+      <w:r>
+        <w:t xml:space="preserve"> </w:t>
+      </w:r>
+      <w:r>
+        <w:t xml:space="preserve">release processes.</w:t>
+      </w:r>
+    </w:p>
+    <w:p>
+      <w:pPr>
+        <w:pStyle w:val="Compact"/>
+        <w:numPr>
+          <w:ilvl w:val="0"/>
           <w:numId w:val="1002"/>
-        </w:numPr>
-      </w:pPr>
-      <w:r>
-        <w:t xml:space="preserve">Created patterns for more modular code components and testability.</w:t>
-      </w:r>
-    </w:p>
-    <w:p>
-      <w:pPr>
-        <w:pStyle w:val="Compact"/>
-        <w:numPr>
-          <w:ilvl w:val="0"/>
-          <w:numId w:val="1001"/>
-        </w:numPr>
-      </w:pPr>
-      <w:r>
-        <w:t xml:space="preserve">Planned and executed on strategy to improve agent reliability, resuling in</w:t>
-      </w:r>
-      <w:r>
-        <w:t xml:space="preserve"> </w:t>
-      </w:r>
-      <w:r>
-        <w:t xml:space="preserve">25% increase in HA metrics.</w:t>
-      </w:r>
-    </w:p>
-    <w:p>
-      <w:pPr>
-        <w:pStyle w:val="Compact"/>
-        <w:numPr>
-          <w:ilvl w:val="0"/>
-          <w:numId w:val="1001"/>
-        </w:numPr>
-      </w:pPr>
-      <w:r>
-        <w:t xml:space="preserve">Introduced CLI tooling to remove roadblocks for common troubleshooting and</w:t>
-      </w:r>
-      <w:r>
-        <w:t xml:space="preserve"> </w:t>
-      </w:r>
-      <w:r>
-        <w:t xml:space="preserve">release processes.</w:t>
-      </w:r>
-    </w:p>
-    <w:p>
-      <w:pPr>
-        <w:pStyle w:val="Compact"/>
-        <w:numPr>
-          <w:ilvl w:val="0"/>
-          <w:numId w:val="1001"/>
         </w:numPr>
       </w:pPr>
       <w:r>
@@ -238,7 +283,7 @@
         <w:pStyle w:val="Compact"/>
         <w:numPr>
           <w:ilvl w:val="0"/>
-          <w:numId w:val="1003"/>
+          <w:numId w:val="1004"/>
         </w:numPr>
       </w:pPr>
       <w:r>
@@ -256,7 +301,7 @@
         <w:pStyle w:val="Compact"/>
         <w:numPr>
           <w:ilvl w:val="0"/>
-          <w:numId w:val="1003"/>
+          <w:numId w:val="1004"/>
         </w:numPr>
       </w:pPr>
       <w:r>
@@ -274,7 +319,7 @@
         <w:pStyle w:val="Compact"/>
         <w:numPr>
           <w:ilvl w:val="0"/>
-          <w:numId w:val="1003"/>
+          <w:numId w:val="1004"/>
         </w:numPr>
       </w:pPr>
       <w:r>
@@ -286,7 +331,7 @@
         <w:pStyle w:val="Compact"/>
         <w:numPr>
           <w:ilvl w:val="0"/>
-          <w:numId w:val="1003"/>
+          <w:numId w:val="1004"/>
         </w:numPr>
       </w:pPr>
       <w:r>
@@ -298,7 +343,7 @@
         <w:pStyle w:val="Compact"/>
         <w:numPr>
           <w:ilvl w:val="0"/>
-          <w:numId w:val="1003"/>
+          <w:numId w:val="1004"/>
         </w:numPr>
       </w:pPr>
       <w:r>
@@ -343,7 +388,7 @@
         <w:pStyle w:val="Compact"/>
         <w:numPr>
           <w:ilvl w:val="0"/>
-          <w:numId w:val="1004"/>
+          <w:numId w:val="1005"/>
         </w:numPr>
       </w:pPr>
       <w:r>
@@ -361,7 +406,7 @@
         <w:pStyle w:val="Compact"/>
         <w:numPr>
           <w:ilvl w:val="0"/>
-          <w:numId w:val="1004"/>
+          <w:numId w:val="1005"/>
         </w:numPr>
       </w:pPr>
       <w:r>
@@ -379,7 +424,7 @@
         <w:pStyle w:val="Compact"/>
         <w:numPr>
           <w:ilvl w:val="0"/>
-          <w:numId w:val="1004"/>
+          <w:numId w:val="1005"/>
         </w:numPr>
       </w:pPr>
       <w:r>
@@ -391,7 +436,7 @@
         <w:pStyle w:val="Compact"/>
         <w:numPr>
           <w:ilvl w:val="0"/>
-          <w:numId w:val="1004"/>
+          <w:numId w:val="1005"/>
         </w:numPr>
       </w:pPr>
       <w:r>
@@ -436,7 +481,7 @@
         <w:pStyle w:val="Compact"/>
         <w:numPr>
           <w:ilvl w:val="0"/>
-          <w:numId w:val="1005"/>
+          <w:numId w:val="1006"/>
         </w:numPr>
       </w:pPr>
       <w:r>
@@ -448,7 +493,7 @@
         <w:pStyle w:val="Compact"/>
         <w:numPr>
           <w:ilvl w:val="0"/>
-          <w:numId w:val="1005"/>
+          <w:numId w:val="1006"/>
         </w:numPr>
       </w:pPr>
       <w:r>
@@ -460,7 +505,7 @@
         <w:pStyle w:val="Compact"/>
         <w:numPr>
           <w:ilvl w:val="0"/>
-          <w:numId w:val="1005"/>
+          <w:numId w:val="1006"/>
         </w:numPr>
       </w:pPr>
       <w:r>
@@ -505,7 +550,7 @@
         <w:pStyle w:val="Compact"/>
         <w:numPr>
           <w:ilvl w:val="0"/>
-          <w:numId w:val="1006"/>
+          <w:numId w:val="1007"/>
         </w:numPr>
       </w:pPr>
       <w:r>
@@ -517,7 +562,7 @@
         <w:pStyle w:val="Compact"/>
         <w:numPr>
           <w:ilvl w:val="0"/>
-          <w:numId w:val="1006"/>
+          <w:numId w:val="1007"/>
         </w:numPr>
       </w:pPr>
       <w:r>
@@ -529,7 +574,7 @@
         <w:pStyle w:val="Compact"/>
         <w:numPr>
           <w:ilvl w:val="0"/>
-          <w:numId w:val="1006"/>
+          <w:numId w:val="1007"/>
         </w:numPr>
       </w:pPr>
       <w:r>
@@ -541,7 +586,7 @@
         <w:pStyle w:val="Compact"/>
         <w:numPr>
           <w:ilvl w:val="0"/>
-          <w:numId w:val="1006"/>
+          <w:numId w:val="1007"/>
         </w:numPr>
       </w:pPr>
       <w:r>
@@ -553,7 +598,7 @@
         <w:pStyle w:val="Compact"/>
         <w:numPr>
           <w:ilvl w:val="0"/>
-          <w:numId w:val="1006"/>
+          <w:numId w:val="1007"/>
         </w:numPr>
       </w:pPr>
       <w:r>
@@ -598,7 +643,7 @@
         <w:pStyle w:val="Compact"/>
         <w:numPr>
           <w:ilvl w:val="0"/>
-          <w:numId w:val="1007"/>
+          <w:numId w:val="1008"/>
         </w:numPr>
       </w:pPr>
       <w:r>
@@ -610,7 +655,7 @@
         <w:pStyle w:val="Compact"/>
         <w:numPr>
           <w:ilvl w:val="0"/>
-          <w:numId w:val="1007"/>
+          <w:numId w:val="1008"/>
         </w:numPr>
       </w:pPr>
       <w:r>
@@ -622,7 +667,7 @@
         <w:pStyle w:val="Compact"/>
         <w:numPr>
           <w:ilvl w:val="0"/>
-          <w:numId w:val="1007"/>
+          <w:numId w:val="1008"/>
         </w:numPr>
       </w:pPr>
       <w:r>
@@ -634,7 +679,7 @@
         <w:pStyle w:val="Compact"/>
         <w:numPr>
           <w:ilvl w:val="0"/>
-          <w:numId w:val="1007"/>
+          <w:numId w:val="1008"/>
         </w:numPr>
       </w:pPr>
       <w:r>
@@ -679,7 +724,7 @@
         <w:pStyle w:val="Compact"/>
         <w:numPr>
           <w:ilvl w:val="0"/>
-          <w:numId w:val="1008"/>
+          <w:numId w:val="1009"/>
         </w:numPr>
       </w:pPr>
       <w:r>
@@ -691,7 +736,7 @@
         <w:pStyle w:val="Compact"/>
         <w:numPr>
           <w:ilvl w:val="0"/>
-          <w:numId w:val="1008"/>
+          <w:numId w:val="1009"/>
         </w:numPr>
       </w:pPr>
       <w:r>
@@ -703,7 +748,7 @@
         <w:pStyle w:val="Compact"/>
         <w:numPr>
           <w:ilvl w:val="0"/>
-          <w:numId w:val="1008"/>
+          <w:numId w:val="1009"/>
         </w:numPr>
       </w:pPr>
       <w:r>
@@ -715,7 +760,7 @@
         <w:pStyle w:val="Compact"/>
         <w:numPr>
           <w:ilvl w:val="0"/>
-          <w:numId w:val="1008"/>
+          <w:numId w:val="1009"/>
         </w:numPr>
       </w:pPr>
       <w:r>
@@ -760,7 +805,7 @@
         <w:pStyle w:val="Compact"/>
         <w:numPr>
           <w:ilvl w:val="0"/>
-          <w:numId w:val="1009"/>
+          <w:numId w:val="1010"/>
         </w:numPr>
       </w:pPr>
       <w:r>
@@ -799,7 +844,11 @@
     </w:p>
     <w:bookmarkEnd w:id="23"/>
     <w:bookmarkEnd w:id="24"/>
-    <w:sectPr/>
+    <w:sectPr>
+      <w:footnotePr>
+        <w:numRestart w:val="eachSect"/>
+      </w:footnotePr>
+    </w:sectPr>
   </w:body>
 </w:document>
 </file>
@@ -1038,6 +1087,9 @@
   <w:num w:numId="1009">
     <w:abstractNumId w:val="991"/>
   </w:num>
+  <w:num w:numId="1010">
+    <w:abstractNumId w:val="991"/>
+  </w:num>
 </w:numbering>
 </file>
 
@@ -1101,8 +1153,6 @@
     </w:pPr>
     <w:rPr>
       <w:rFonts w:asciiTheme="majorHAnsi" w:cstheme="majorBidi" w:eastAsiaTheme="majorEastAsia" w:hAnsiTheme="majorHAnsi"/>
-      <w:spacing w:val="-10"/>
-      <w:kern w:val="28"/>
       <w:sz w:val="56"/>
       <w:szCs w:val="56"/>
     </w:rPr>
@@ -1115,8 +1165,6 @@
     <w:rsid w:val="00A10FD9"/>
     <w:rPr>
       <w:rFonts w:asciiTheme="majorHAnsi" w:cstheme="majorBidi" w:eastAsiaTheme="majorEastAsia" w:hAnsiTheme="majorHAnsi"/>
-      <w:spacing w:val="-10"/>
-      <w:kern w:val="28"/>
       <w:sz w:val="56"/>
       <w:szCs w:val="56"/>
     </w:rPr>
@@ -1157,23 +1205,31 @@
   </w:style>
   <w:style w:customStyle="1" w:styleId="Author" w:type="paragraph">
     <w:name w:val="Author"/>
+    <w:basedOn w:val="Title"/>
     <w:next w:val="BodyText"/>
     <w:qFormat/>
     <w:pPr>
       <w:keepNext/>
       <w:keepLines/>
-      <w:jc w:val="center"/>
-    </w:pPr>
+    </w:pPr>
+    <w:rPr>
+      <w:sz w:val="24"/>
+      <w:szCs w:val="24"/>
+    </w:rPr>
   </w:style>
   <w:style w:styleId="Date" w:type="paragraph">
     <w:name w:val="Date"/>
+    <w:basedOn w:val="Title"/>
     <w:next w:val="BodyText"/>
     <w:qFormat/>
     <w:pPr>
       <w:keepNext/>
       <w:keepLines/>
-      <w:jc w:val="center"/>
-    </w:pPr>
+    </w:pPr>
+    <w:rPr>
+      <w:sz w:val="24"/>
+      <w:szCs w:val="24"/>
+    </w:rPr>
   </w:style>
   <w:style w:customStyle="1" w:styleId="AbstractTitle" w:type="paragraph">
     <w:name w:val="Abstract Title"/>

</xml_diff>